<commit_message>
Le lien de connexion de tp2 dans github du fichier word est modifié.
</commit_message>
<xml_diff>
--- a/TP2 – Polymorphisme.docx
+++ b/TP2 – Polymorphisme.docx
@@ -1,6 +1,6 @@
 
 <file path=word/document.xml><?xml version="1.0" encoding="utf-8"?>
-<w:document xmlns:wpc="http://schemas.microsoft.com/office/word/2010/wordprocessingCanvas" xmlns:mo="http://schemas.microsoft.com/office/mac/office/2008/main" xmlns:mc="http://schemas.openxmlformats.org/markup-compatibility/2006" xmlns:mv="urn:schemas-microsoft-com:mac:vml" xmlns:o="urn:schemas-microsoft-com:office:office" xmlns:r="http://schemas.openxmlformats.org/officeDocument/2006/relationships" xmlns:m="http://schemas.openxmlformats.org/officeDocument/2006/math" xmlns:v="urn:schemas-microsoft-com:vml" xmlns:wp14="http://schemas.microsoft.com/office/word/2010/wordprocessingDrawing" xmlns:wp="http://schemas.openxmlformats.org/drawingml/2006/wordprocessingDrawing" xmlns:w10="urn:schemas-microsoft-com:office:word" xmlns:w="http://schemas.openxmlformats.org/wordprocessingml/2006/main" xmlns:w14="http://schemas.microsoft.com/office/word/2010/wordml" xmlns:wpg="http://schemas.microsoft.com/office/word/2010/wordprocessingGroup" xmlns:wpi="http://schemas.microsoft.com/office/word/2010/wordprocessingInk" xmlns:wne="http://schemas.microsoft.com/office/word/2006/wordml" xmlns:wps="http://schemas.microsoft.com/office/word/2010/wordprocessingShape" mc:Ignorable="w14 wp14">
+<w:document xmlns:wpc="http://schemas.microsoft.com/office/word/2010/wordprocessingCanvas" xmlns:cx="http://schemas.microsoft.com/office/drawing/2014/chartex" xmlns:cx1="http://schemas.microsoft.com/office/drawing/2015/9/8/chartex" xmlns:cx2="http://schemas.microsoft.com/office/drawing/2015/10/21/chartex" xmlns:cx3="http://schemas.microsoft.com/office/drawing/2016/5/9/chartex" xmlns:cx4="http://schemas.microsoft.com/office/drawing/2016/5/10/chartex" xmlns:cx5="http://schemas.microsoft.com/office/drawing/2016/5/11/chartex" xmlns:cx6="http://schemas.microsoft.com/office/drawing/2016/5/12/chartex" xmlns:cx7="http://schemas.microsoft.com/office/drawing/2016/5/13/chartex" xmlns:cx8="http://schemas.microsoft.com/office/drawing/2016/5/14/chartex" xmlns:mc="http://schemas.openxmlformats.org/markup-compatibility/2006" xmlns:aink="http://schemas.microsoft.com/office/drawing/2016/ink" xmlns:am3d="http://schemas.microsoft.com/office/drawing/2017/model3d" xmlns:o="urn:schemas-microsoft-com:office:office" xmlns:r="http://schemas.openxmlformats.org/officeDocument/2006/relationships" xmlns:m="http://schemas.openxmlformats.org/officeDocument/2006/math" xmlns:v="urn:schemas-microsoft-com:vml" xmlns:wp14="http://schemas.microsoft.com/office/word/2010/wordprocessingDrawing" xmlns:wp="http://schemas.openxmlformats.org/drawingml/2006/wordprocessingDrawing" xmlns:w10="urn:schemas-microsoft-com:office:word" xmlns:w="http://schemas.openxmlformats.org/wordprocessingml/2006/main" xmlns:w14="http://schemas.microsoft.com/office/word/2010/wordml" xmlns:w15="http://schemas.microsoft.com/office/word/2012/wordml" xmlns:w16cid="http://schemas.microsoft.com/office/word/2016/wordml/cid" xmlns:w16se="http://schemas.microsoft.com/office/word/2015/wordml/symex" xmlns:wpg="http://schemas.microsoft.com/office/word/2010/wordprocessingGroup" xmlns:wpi="http://schemas.microsoft.com/office/word/2010/wordprocessingInk" xmlns:wne="http://schemas.microsoft.com/office/word/2006/wordml" xmlns:wps="http://schemas.microsoft.com/office/word/2010/wordprocessingShape" mc:Ignorable="w14 w15 w16se w16cid wp14">
   <w:body>
     <w:p>
       <w:pPr>
@@ -39,20 +39,13 @@
         <w:t xml:space="preserve"> </w:t>
       </w:r>
       <w:proofErr w:type="spellStart"/>
-      <w:r>
-        <w:rPr>
-          <w:rFonts w:ascii="Garamond" w:eastAsia="MS Mincho" w:hAnsi="Garamond" w:cs="Times New Roman"/>
-          <w:lang w:val="fr-FR"/>
-        </w:rPr>
-        <w:t>Polymorphisme</w:t>
-      </w:r>
       <w:proofErr w:type="gramStart"/>
       <w:r>
         <w:rPr>
           <w:rFonts w:ascii="Garamond" w:eastAsia="MS Mincho" w:hAnsi="Garamond" w:cs="Times New Roman"/>
           <w:lang w:val="fr-FR"/>
         </w:rPr>
-        <w:t>,structures</w:t>
+        <w:t>Polymorphisme,structures</w:t>
       </w:r>
       <w:proofErr w:type="spellEnd"/>
       <w:proofErr w:type="gramEnd"/>
@@ -388,29 +381,54 @@
         <w:jc w:val="center"/>
         <w:rPr>
           <w:rFonts w:ascii="Garamond" w:eastAsia="MS Mincho" w:hAnsi="Garamond" w:cs="Times New Roman"/>
-          <w:lang w:val="en-CA"/>
-        </w:rPr>
-      </w:pPr>
-      <w:r>
-        <w:rPr>
-          <w:rFonts w:ascii="Garamond" w:eastAsia="MS Mincho" w:hAnsi="Garamond" w:cs="Times New Roman"/>
-          <w:lang w:val="en-CA"/>
-        </w:rPr>
-        <w:t xml:space="preserve">Eduardo Francisco </w:t>
-      </w:r>
+          <w:lang w:val="es-CO"/>
+        </w:rPr>
+      </w:pPr>
+      <w:r>
+        <w:rPr>
+          <w:rFonts w:ascii="Garamond" w:eastAsia="MS Mincho" w:hAnsi="Garamond" w:cs="Times New Roman"/>
+          <w:lang w:val="es-CO"/>
+        </w:rPr>
+        <w:t xml:space="preserve">Eduardo Francisco Cendales </w:t>
+      </w:r>
+      <w:proofErr w:type="gramStart"/>
+      <w:r>
+        <w:rPr>
+          <w:rFonts w:ascii="Garamond" w:eastAsia="MS Mincho" w:hAnsi="Garamond" w:cs="Times New Roman"/>
+          <w:lang w:val="es-CO"/>
+        </w:rPr>
+        <w:t>Granados(</w:t>
+      </w:r>
+      <w:proofErr w:type="gramEnd"/>
+      <w:r>
+        <w:rPr>
+          <w:rFonts w:ascii="Garamond" w:eastAsia="MS Mincho" w:hAnsi="Garamond" w:cs="Times New Roman"/>
+          <w:lang w:val="es-CO"/>
+        </w:rPr>
+        <w:t>6154745)</w:t>
+      </w:r>
+    </w:p>
+    <w:p>
+      <w:pPr>
+        <w:jc w:val="center"/>
+        <w:rPr>
+          <w:rFonts w:ascii="Garamond" w:eastAsia="MS Mincho" w:hAnsi="Garamond" w:cs="Times New Roman"/>
+          <w:lang w:val="es-CO"/>
+        </w:rPr>
+      </w:pPr>
       <w:proofErr w:type="spellStart"/>
       <w:r>
         <w:rPr>
           <w:rFonts w:ascii="Garamond" w:eastAsia="MS Mincho" w:hAnsi="Garamond" w:cs="Times New Roman"/>
-          <w:lang w:val="en-CA"/>
-        </w:rPr>
-        <w:t>Cendales</w:t>
+          <w:lang w:val="es-CO"/>
+        </w:rPr>
+        <w:t>Kemberly</w:t>
       </w:r>
       <w:proofErr w:type="spellEnd"/>
       <w:r>
         <w:rPr>
           <w:rFonts w:ascii="Garamond" w:eastAsia="MS Mincho" w:hAnsi="Garamond" w:cs="Times New Roman"/>
-          <w:lang w:val="en-CA"/>
+          <w:lang w:val="es-CO"/>
         </w:rPr>
         <w:t xml:space="preserve"> </w:t>
       </w:r>
@@ -418,61 +436,15 @@
       <w:r>
         <w:rPr>
           <w:rFonts w:ascii="Garamond" w:eastAsia="MS Mincho" w:hAnsi="Garamond" w:cs="Times New Roman"/>
-          <w:lang w:val="en-CA"/>
-        </w:rPr>
-        <w:t>Granados</w:t>
-      </w:r>
-      <w:r>
-        <w:rPr>
-          <w:rFonts w:ascii="Garamond" w:eastAsia="MS Mincho" w:hAnsi="Garamond" w:cs="Times New Roman"/>
-          <w:lang w:val="en-CA"/>
-        </w:rPr>
-        <w:t>(</w:t>
+          <w:lang w:val="es-CO"/>
+        </w:rPr>
+        <w:t>Mathieu(</w:t>
       </w:r>
       <w:proofErr w:type="gramEnd"/>
       <w:r>
         <w:rPr>
           <w:rFonts w:ascii="Garamond" w:eastAsia="MS Mincho" w:hAnsi="Garamond" w:cs="Times New Roman"/>
-          <w:lang w:val="en-CA"/>
-        </w:rPr>
-        <w:t>6154745)</w:t>
-      </w:r>
-    </w:p>
-    <w:p>
-      <w:pPr>
-        <w:jc w:val="center"/>
-        <w:rPr>
-          <w:rFonts w:ascii="Garamond" w:eastAsia="MS Mincho" w:hAnsi="Garamond" w:cs="Times New Roman"/>
-          <w:lang w:val="en-CA"/>
-        </w:rPr>
-      </w:pPr>
-      <w:r>
-        <w:rPr>
-          <w:rFonts w:ascii="Garamond" w:eastAsia="MS Mincho" w:hAnsi="Garamond" w:cs="Times New Roman"/>
-          <w:lang w:val="en-CA"/>
-        </w:rPr>
-        <w:t xml:space="preserve">Kemberly </w:t>
-      </w:r>
-      <w:proofErr w:type="gramStart"/>
-      <w:r>
-        <w:rPr>
-          <w:rFonts w:ascii="Garamond" w:eastAsia="MS Mincho" w:hAnsi="Garamond" w:cs="Times New Roman"/>
-          <w:lang w:val="en-CA"/>
-        </w:rPr>
-        <w:t>Mathieu</w:t>
-      </w:r>
-      <w:r>
-        <w:rPr>
-          <w:rFonts w:ascii="Garamond" w:eastAsia="MS Mincho" w:hAnsi="Garamond" w:cs="Times New Roman"/>
-          <w:lang w:val="en-CA"/>
-        </w:rPr>
-        <w:t>(</w:t>
-      </w:r>
-      <w:proofErr w:type="gramEnd"/>
-      <w:r>
-        <w:rPr>
-          <w:rFonts w:ascii="Garamond" w:eastAsia="MS Mincho" w:hAnsi="Garamond" w:cs="Times New Roman"/>
-          <w:lang w:val="en-CA"/>
+          <w:lang w:val="es-CO"/>
         </w:rPr>
         <w:t>0962982)</w:t>
       </w:r>
@@ -482,88 +454,88 @@
         <w:jc w:val="center"/>
         <w:rPr>
           <w:rFonts w:ascii="Garamond" w:eastAsia="MS Mincho" w:hAnsi="Garamond" w:cs="Times New Roman"/>
-          <w:lang w:val="en-CA"/>
-        </w:rPr>
-      </w:pPr>
-    </w:p>
-    <w:p>
-      <w:pPr>
-        <w:jc w:val="center"/>
-        <w:rPr>
-          <w:rFonts w:ascii="Garamond" w:eastAsia="MS Mincho" w:hAnsi="Garamond" w:cs="Times New Roman"/>
-          <w:lang w:val="en-CA"/>
-        </w:rPr>
-      </w:pPr>
-    </w:p>
-    <w:p>
-      <w:pPr>
-        <w:jc w:val="center"/>
-        <w:rPr>
-          <w:rFonts w:ascii="Garamond" w:eastAsia="MS Mincho" w:hAnsi="Garamond" w:cs="Times New Roman"/>
-          <w:lang w:val="en-CA"/>
-        </w:rPr>
-      </w:pPr>
-    </w:p>
-    <w:p>
-      <w:pPr>
-        <w:jc w:val="center"/>
-        <w:rPr>
-          <w:rFonts w:ascii="Garamond" w:eastAsia="MS Mincho" w:hAnsi="Garamond" w:cs="Times New Roman"/>
-          <w:lang w:val="en-CA"/>
-        </w:rPr>
-      </w:pPr>
-    </w:p>
-    <w:p>
-      <w:pPr>
-        <w:jc w:val="center"/>
-        <w:rPr>
-          <w:rFonts w:ascii="Garamond" w:eastAsia="MS Mincho" w:hAnsi="Garamond" w:cs="Times New Roman"/>
-          <w:lang w:val="en-CA"/>
-        </w:rPr>
-      </w:pPr>
-    </w:p>
-    <w:p>
-      <w:pPr>
-        <w:jc w:val="center"/>
-        <w:rPr>
-          <w:rFonts w:ascii="Garamond" w:eastAsia="MS Mincho" w:hAnsi="Garamond" w:cs="Times New Roman"/>
-          <w:lang w:val="en-CA"/>
-        </w:rPr>
-      </w:pPr>
-    </w:p>
-    <w:p>
-      <w:pPr>
-        <w:jc w:val="center"/>
-        <w:rPr>
-          <w:rFonts w:ascii="Garamond" w:eastAsia="MS Mincho" w:hAnsi="Garamond" w:cs="Times New Roman"/>
-          <w:lang w:val="en-CA"/>
-        </w:rPr>
-      </w:pPr>
-    </w:p>
-    <w:p>
-      <w:pPr>
-        <w:jc w:val="center"/>
-        <w:rPr>
-          <w:rFonts w:ascii="Garamond" w:eastAsia="MS Mincho" w:hAnsi="Garamond" w:cs="Times New Roman"/>
-          <w:lang w:val="en-CA"/>
-        </w:rPr>
-      </w:pPr>
-    </w:p>
-    <w:p>
-      <w:pPr>
-        <w:jc w:val="center"/>
-        <w:rPr>
-          <w:rFonts w:ascii="Garamond" w:eastAsia="MS Mincho" w:hAnsi="Garamond" w:cs="Times New Roman"/>
-          <w:lang w:val="en-CA"/>
-        </w:rPr>
-      </w:pPr>
-    </w:p>
-    <w:p>
-      <w:pPr>
-        <w:jc w:val="center"/>
-        <w:rPr>
-          <w:rFonts w:ascii="Garamond" w:eastAsia="MS Mincho" w:hAnsi="Garamond" w:cs="Times New Roman"/>
-          <w:lang w:val="en-CA"/>
+          <w:lang w:val="es-CO"/>
+        </w:rPr>
+      </w:pPr>
+    </w:p>
+    <w:p>
+      <w:pPr>
+        <w:jc w:val="center"/>
+        <w:rPr>
+          <w:rFonts w:ascii="Garamond" w:eastAsia="MS Mincho" w:hAnsi="Garamond" w:cs="Times New Roman"/>
+          <w:lang w:val="es-CO"/>
+        </w:rPr>
+      </w:pPr>
+    </w:p>
+    <w:p>
+      <w:pPr>
+        <w:jc w:val="center"/>
+        <w:rPr>
+          <w:rFonts w:ascii="Garamond" w:eastAsia="MS Mincho" w:hAnsi="Garamond" w:cs="Times New Roman"/>
+          <w:lang w:val="es-CO"/>
+        </w:rPr>
+      </w:pPr>
+    </w:p>
+    <w:p>
+      <w:pPr>
+        <w:jc w:val="center"/>
+        <w:rPr>
+          <w:rFonts w:ascii="Garamond" w:eastAsia="MS Mincho" w:hAnsi="Garamond" w:cs="Times New Roman"/>
+          <w:lang w:val="es-CO"/>
+        </w:rPr>
+      </w:pPr>
+    </w:p>
+    <w:p>
+      <w:pPr>
+        <w:jc w:val="center"/>
+        <w:rPr>
+          <w:rFonts w:ascii="Garamond" w:eastAsia="MS Mincho" w:hAnsi="Garamond" w:cs="Times New Roman"/>
+          <w:lang w:val="es-CO"/>
+        </w:rPr>
+      </w:pPr>
+    </w:p>
+    <w:p>
+      <w:pPr>
+        <w:jc w:val="center"/>
+        <w:rPr>
+          <w:rFonts w:ascii="Garamond" w:eastAsia="MS Mincho" w:hAnsi="Garamond" w:cs="Times New Roman"/>
+          <w:lang w:val="es-CO"/>
+        </w:rPr>
+      </w:pPr>
+    </w:p>
+    <w:p>
+      <w:pPr>
+        <w:jc w:val="center"/>
+        <w:rPr>
+          <w:rFonts w:ascii="Garamond" w:eastAsia="MS Mincho" w:hAnsi="Garamond" w:cs="Times New Roman"/>
+          <w:lang w:val="es-CO"/>
+        </w:rPr>
+      </w:pPr>
+    </w:p>
+    <w:p>
+      <w:pPr>
+        <w:jc w:val="center"/>
+        <w:rPr>
+          <w:rFonts w:ascii="Garamond" w:eastAsia="MS Mincho" w:hAnsi="Garamond" w:cs="Times New Roman"/>
+          <w:lang w:val="es-CO"/>
+        </w:rPr>
+      </w:pPr>
+    </w:p>
+    <w:p>
+      <w:pPr>
+        <w:jc w:val="center"/>
+        <w:rPr>
+          <w:rFonts w:ascii="Garamond" w:eastAsia="MS Mincho" w:hAnsi="Garamond" w:cs="Times New Roman"/>
+          <w:lang w:val="es-CO"/>
+        </w:rPr>
+      </w:pPr>
+    </w:p>
+    <w:p>
+      <w:pPr>
+        <w:jc w:val="center"/>
+        <w:rPr>
+          <w:rFonts w:ascii="Garamond" w:eastAsia="MS Mincho" w:hAnsi="Garamond" w:cs="Times New Roman"/>
+          <w:lang w:val="es-CO"/>
         </w:rPr>
       </w:pPr>
     </w:p>
@@ -698,21 +670,7 @@
         <w:rPr>
           <w:rFonts w:ascii="Tahoma" w:eastAsia="Times New Roman" w:hAnsi="Tahoma" w:cs="Times New Roman"/>
         </w:rPr>
-        <w:t>b) Une pile (</w:t>
-      </w:r>
-      <w:proofErr w:type="spellStart"/>
-      <w:r>
-        <w:rPr>
-          <w:rFonts w:ascii="Tahoma" w:eastAsia="Times New Roman" w:hAnsi="Tahoma" w:cs="Times New Roman"/>
-        </w:rPr>
-        <w:t>stack</w:t>
-      </w:r>
-      <w:proofErr w:type="spellEnd"/>
-      <w:r>
-        <w:rPr>
-          <w:rFonts w:ascii="Tahoma" w:eastAsia="Times New Roman" w:hAnsi="Tahoma" w:cs="Times New Roman"/>
-        </w:rPr>
-        <w:t>),</w:t>
+        <w:t>b) Une pile (stack),</w:t>
       </w:r>
     </w:p>
     <w:p>
@@ -968,6 +926,38 @@
         <w:rPr>
           <w:rFonts w:ascii="Tahoma" w:eastAsia="Times New Roman" w:hAnsi="Tahoma" w:cs="Times New Roman"/>
         </w:rPr>
+        <w:t>(key-value pairs)</w:t>
+      </w:r>
+      <w:r>
+        <w:rPr>
+          <w:rFonts w:ascii="Tahoma" w:eastAsia="Times New Roman" w:hAnsi="Tahoma" w:cs="Times New Roman"/>
+        </w:rPr>
+        <w:t xml:space="preserve">.En d’autres termes, «le </w:t>
+      </w:r>
+      <w:proofErr w:type="spellStart"/>
+      <w:r>
+        <w:rPr>
+          <w:rFonts w:ascii="Tahoma" w:eastAsia="Times New Roman" w:hAnsi="Tahoma" w:cs="Times New Roman"/>
+        </w:rPr>
+        <w:t>map</w:t>
+      </w:r>
+      <w:proofErr w:type="spellEnd"/>
+      <w:r>
+        <w:rPr>
+          <w:rFonts w:ascii="Tahoma" w:eastAsia="Times New Roman" w:hAnsi="Tahoma" w:cs="Times New Roman"/>
+        </w:rPr>
+        <w:t xml:space="preserve"> est un conteneur associatif qui stocke des éléments formés par une combinaison d’une valeur clé (key value) et d’une valeur mappée</w:t>
+      </w:r>
+      <w:r>
+        <w:rPr>
+          <w:rFonts w:ascii="Tahoma" w:eastAsia="Times New Roman" w:hAnsi="Tahoma" w:cs="Times New Roman"/>
+        </w:rPr>
+        <w:t xml:space="preserve"> </w:t>
+      </w:r>
+      <w:r>
+        <w:rPr>
+          <w:rFonts w:ascii="Tahoma" w:eastAsia="Times New Roman" w:hAnsi="Tahoma" w:cs="Times New Roman"/>
+        </w:rPr>
         <w:t>(</w:t>
       </w:r>
       <w:proofErr w:type="spellStart"/>
@@ -975,80 +965,18 @@
         <w:rPr>
           <w:rFonts w:ascii="Tahoma" w:eastAsia="Times New Roman" w:hAnsi="Tahoma" w:cs="Times New Roman"/>
         </w:rPr>
-        <w:t>key</w:t>
+        <w:t>mapped</w:t>
       </w:r>
       <w:proofErr w:type="spellEnd"/>
       <w:r>
         <w:rPr>
           <w:rFonts w:ascii="Tahoma" w:eastAsia="Times New Roman" w:hAnsi="Tahoma" w:cs="Times New Roman"/>
         </w:rPr>
-        <w:t>-value pairs)</w:t>
-      </w:r>
-      <w:r>
-        <w:rPr>
-          <w:rFonts w:ascii="Tahoma" w:eastAsia="Times New Roman" w:hAnsi="Tahoma" w:cs="Times New Roman"/>
-        </w:rPr>
-        <w:t xml:space="preserve">.En d’autres termes, «le </w:t>
-      </w:r>
-      <w:proofErr w:type="spellStart"/>
-      <w:r>
-        <w:rPr>
-          <w:rFonts w:ascii="Tahoma" w:eastAsia="Times New Roman" w:hAnsi="Tahoma" w:cs="Times New Roman"/>
-        </w:rPr>
-        <w:t>map</w:t>
-      </w:r>
-      <w:proofErr w:type="spellEnd"/>
-      <w:r>
-        <w:rPr>
-          <w:rFonts w:ascii="Tahoma" w:eastAsia="Times New Roman" w:hAnsi="Tahoma" w:cs="Times New Roman"/>
-        </w:rPr>
-        <w:t xml:space="preserve"> est un conteneur associatif qui stocke des éléments formés par une combinaison d’une valeur clé (</w:t>
-      </w:r>
-      <w:proofErr w:type="spellStart"/>
-      <w:r>
-        <w:rPr>
-          <w:rFonts w:ascii="Tahoma" w:eastAsia="Times New Roman" w:hAnsi="Tahoma" w:cs="Times New Roman"/>
-        </w:rPr>
-        <w:t>key</w:t>
-      </w:r>
-      <w:proofErr w:type="spellEnd"/>
-      <w:r>
-        <w:rPr>
-          <w:rFonts w:ascii="Tahoma" w:eastAsia="Times New Roman" w:hAnsi="Tahoma" w:cs="Times New Roman"/>
-        </w:rPr>
-        <w:t xml:space="preserve"> value) et d’une valeur mappée</w:t>
-      </w:r>
-      <w:r>
-        <w:rPr>
-          <w:rFonts w:ascii="Tahoma" w:eastAsia="Times New Roman" w:hAnsi="Tahoma" w:cs="Times New Roman"/>
-        </w:rPr>
-        <w:t xml:space="preserve"> </w:t>
-      </w:r>
-      <w:bookmarkStart w:id="0" w:name="_GoBack"/>
-      <w:bookmarkEnd w:id="0"/>
-      <w:r>
-        <w:rPr>
-          <w:rFonts w:ascii="Tahoma" w:eastAsia="Times New Roman" w:hAnsi="Tahoma" w:cs="Times New Roman"/>
-        </w:rPr>
-        <w:t>(</w:t>
-      </w:r>
-      <w:proofErr w:type="spellStart"/>
-      <w:r>
-        <w:rPr>
-          <w:rFonts w:ascii="Tahoma" w:eastAsia="Times New Roman" w:hAnsi="Tahoma" w:cs="Times New Roman"/>
-        </w:rPr>
-        <w:t>mapped</w:t>
-      </w:r>
-      <w:proofErr w:type="spellEnd"/>
-      <w:r>
-        <w:rPr>
-          <w:rFonts w:ascii="Tahoma" w:eastAsia="Times New Roman" w:hAnsi="Tahoma" w:cs="Times New Roman"/>
-        </w:rPr>
         <w:t xml:space="preserve"> value) suivant un ordre spécifique.</w:t>
       </w:r>
       <w:r>
         <w:rPr>
-          <w:rStyle w:val="Marquenotebasdepage"/>
+          <w:rStyle w:val="Appelnotedebasdep"/>
           <w:rFonts w:ascii="Tahoma" w:eastAsia="Times New Roman" w:hAnsi="Tahoma" w:cs="Times New Roman"/>
         </w:rPr>
         <w:footnoteReference w:id="1"/>
@@ -1265,13 +1193,29 @@
         </w:rPr>
         <w:t xml:space="preserve"> : </w:t>
       </w:r>
+      <w:proofErr w:type="gramStart"/>
+      <w:r>
+        <w:rPr>
+          <w:rFonts w:ascii="Tahoma" w:hAnsi="Tahoma"/>
+          <w:lang w:val="fr-FR"/>
+        </w:rPr>
+        <w:t>std </w:t>
+      </w:r>
+      <w:r>
+        <w:rPr>
+          <w:rFonts w:ascii="Tahoma" w:hAnsi="Tahoma"/>
+          <w:lang w:val="fr-FR"/>
+        </w:rPr>
+        <w:t>::</w:t>
+      </w:r>
       <w:proofErr w:type="spellStart"/>
+      <w:proofErr w:type="gramEnd"/>
       <w:r>
         <w:rPr>
           <w:rFonts w:ascii="Tahoma" w:hAnsi="Tahoma"/>
           <w:lang w:val="fr-FR"/>
         </w:rPr>
-        <w:t>std</w:t>
+        <w:t>map</w:t>
       </w:r>
       <w:proofErr w:type="spellEnd"/>
       <w:r>
@@ -1279,15 +1223,23 @@
           <w:rFonts w:ascii="Tahoma" w:hAnsi="Tahoma"/>
           <w:lang w:val="fr-FR"/>
         </w:rPr>
-        <w:t> </w:t>
-      </w:r>
-      <w:proofErr w:type="gramStart"/>
+        <w:t>&lt;</w:t>
+      </w:r>
+      <w:proofErr w:type="spellStart"/>
       <w:r>
         <w:rPr>
           <w:rFonts w:ascii="Tahoma" w:hAnsi="Tahoma"/>
           <w:lang w:val="fr-FR"/>
         </w:rPr>
-        <w:t>::</w:t>
+        <w:t>int,ElementFacturable</w:t>
+      </w:r>
+      <w:proofErr w:type="spellEnd"/>
+      <w:r>
+        <w:rPr>
+          <w:rFonts w:ascii="Tahoma" w:hAnsi="Tahoma"/>
+          <w:lang w:val="fr-FR"/>
+        </w:rPr>
+        <w:t>*&gt;</w:t>
       </w:r>
       <w:proofErr w:type="spellStart"/>
       <w:r>
@@ -1295,16 +1247,31 @@
           <w:rFonts w:ascii="Tahoma" w:hAnsi="Tahoma"/>
           <w:lang w:val="fr-FR"/>
         </w:rPr>
-        <w:t>map</w:t>
+        <w:t>mp</w:t>
       </w:r>
       <w:proofErr w:type="spellEnd"/>
-      <w:proofErr w:type="gramEnd"/>
       <w:r>
         <w:rPr>
           <w:rFonts w:ascii="Tahoma" w:hAnsi="Tahoma"/>
           <w:lang w:val="fr-FR"/>
         </w:rPr>
-        <w:t>&lt;</w:t>
+        <w:t>.</w:t>
+      </w:r>
+    </w:p>
+    <w:p>
+      <w:pPr>
+        <w:spacing w:line="276" w:lineRule="auto"/>
+        <w:rPr>
+          <w:rFonts w:ascii="Tahoma" w:hAnsi="Tahoma"/>
+          <w:lang w:val="fr-FR"/>
+        </w:rPr>
+      </w:pPr>
+      <w:r>
+        <w:rPr>
+          <w:rFonts w:ascii="Tahoma" w:hAnsi="Tahoma"/>
+          <w:lang w:val="fr-FR"/>
+        </w:rPr>
+        <w:t>En effet, l’entier (</w:t>
       </w:r>
       <w:proofErr w:type="spellStart"/>
       <w:r>
@@ -1312,7 +1279,7 @@
           <w:rFonts w:ascii="Tahoma" w:hAnsi="Tahoma"/>
           <w:lang w:val="fr-FR"/>
         </w:rPr>
-        <w:t>int,ElementFacturable</w:t>
+        <w:t>int</w:t>
       </w:r>
       <w:proofErr w:type="spellEnd"/>
       <w:r>
@@ -1320,7 +1287,7 @@
           <w:rFonts w:ascii="Tahoma" w:hAnsi="Tahoma"/>
           <w:lang w:val="fr-FR"/>
         </w:rPr>
-        <w:t>*&gt;</w:t>
+        <w:t>) représentera l’ordre de priorité des différents éléments de la facture tandis que  l’</w:t>
       </w:r>
       <w:proofErr w:type="spellStart"/>
       <w:r>
@@ -1328,7 +1295,7 @@
           <w:rFonts w:ascii="Tahoma" w:hAnsi="Tahoma"/>
           <w:lang w:val="fr-FR"/>
         </w:rPr>
-        <w:t>mp</w:t>
+        <w:t>ElementFacturable</w:t>
       </w:r>
       <w:proofErr w:type="spellEnd"/>
       <w:r>
@@ -1336,125 +1303,77 @@
           <w:rFonts w:ascii="Tahoma" w:hAnsi="Tahoma"/>
           <w:lang w:val="fr-FR"/>
         </w:rPr>
-        <w:t>.</w:t>
-      </w:r>
-    </w:p>
-    <w:p>
-      <w:pPr>
-        <w:spacing w:line="276" w:lineRule="auto"/>
+        <w:t>* constituera un pointeur de la classe-mère</w:t>
+      </w:r>
+      <w:r>
         <w:rPr>
           <w:rFonts w:ascii="Tahoma" w:hAnsi="Tahoma"/>
           <w:lang w:val="fr-FR"/>
         </w:rPr>
-      </w:pPr>
+        <w:t xml:space="preserve"> </w:t>
+      </w:r>
+      <w:proofErr w:type="spellStart"/>
       <w:r>
         <w:rPr>
           <w:rFonts w:ascii="Tahoma" w:hAnsi="Tahoma"/>
           <w:lang w:val="fr-FR"/>
         </w:rPr>
-        <w:t>En effet, l’entier (</w:t>
+        <w:t>ElementFacturable</w:t>
+      </w:r>
+      <w:proofErr w:type="spellEnd"/>
+      <w:r>
+        <w:rPr>
+          <w:rFonts w:ascii="Tahoma" w:hAnsi="Tahoma"/>
+          <w:lang w:val="fr-FR"/>
+        </w:rPr>
+        <w:t xml:space="preserve"> afin que le polymorphisme puisse bien opérer.</w:t>
+      </w:r>
+    </w:p>
+    <w:p>
+      <w:pPr>
+        <w:rPr>
+          <w:rFonts w:ascii="Tahoma" w:hAnsi="Tahoma"/>
+          <w:lang w:val="fr-FR"/>
+        </w:rPr>
+      </w:pPr>
+    </w:p>
+    <w:p>
+      <w:pPr>
+        <w:rPr>
+          <w:rFonts w:ascii="Tahoma" w:hAnsi="Tahoma"/>
+          <w:lang w:val="fr-FR"/>
+        </w:rPr>
+      </w:pPr>
+    </w:p>
+    <w:p>
+      <w:pPr>
+        <w:rPr>
+          <w:lang w:val="fr-FR"/>
+        </w:rPr>
+      </w:pPr>
+    </w:p>
+    <w:p>
+      <w:pPr>
+        <w:rPr>
+          <w:lang w:val="fr-FR"/>
+        </w:rPr>
+      </w:pPr>
+      <w:r>
+        <w:rPr>
+          <w:lang w:val="fr-FR"/>
+        </w:rPr>
+        <w:t xml:space="preserve">Voici le lien pour être en mesure d’accéder à notre projet sur </w:t>
       </w:r>
       <w:proofErr w:type="spellStart"/>
       <w:r>
         <w:rPr>
-          <w:rFonts w:ascii="Tahoma" w:hAnsi="Tahoma"/>
-          <w:lang w:val="fr-FR"/>
-        </w:rPr>
-        <w:t>int</w:t>
+          <w:lang w:val="fr-FR"/>
+        </w:rPr>
+        <w:t>Github</w:t>
       </w:r>
       <w:proofErr w:type="spellEnd"/>
       <w:r>
         <w:rPr>
-          <w:rFonts w:ascii="Tahoma" w:hAnsi="Tahoma"/>
-          <w:lang w:val="fr-FR"/>
-        </w:rPr>
-        <w:t>) représentera l’ordre de priorité des différents éléments de la facture tandis que  l’</w:t>
-      </w:r>
-      <w:proofErr w:type="spellStart"/>
-      <w:r>
-        <w:rPr>
-          <w:rFonts w:ascii="Tahoma" w:hAnsi="Tahoma"/>
-          <w:lang w:val="fr-FR"/>
-        </w:rPr>
-        <w:t>ElementFacturable</w:t>
-      </w:r>
-      <w:proofErr w:type="spellEnd"/>
-      <w:r>
-        <w:rPr>
-          <w:rFonts w:ascii="Tahoma" w:hAnsi="Tahoma"/>
-          <w:lang w:val="fr-FR"/>
-        </w:rPr>
-        <w:t>* constituera un pointeur de la classe-mère</w:t>
-      </w:r>
-      <w:r>
-        <w:rPr>
-          <w:rFonts w:ascii="Tahoma" w:hAnsi="Tahoma"/>
-          <w:lang w:val="fr-FR"/>
-        </w:rPr>
-        <w:t xml:space="preserve"> </w:t>
-      </w:r>
-      <w:proofErr w:type="spellStart"/>
-      <w:r>
-        <w:rPr>
-          <w:rFonts w:ascii="Tahoma" w:hAnsi="Tahoma"/>
-          <w:lang w:val="fr-FR"/>
-        </w:rPr>
-        <w:t>ElementFacturable</w:t>
-      </w:r>
-      <w:proofErr w:type="spellEnd"/>
-      <w:r>
-        <w:rPr>
-          <w:rFonts w:ascii="Tahoma" w:hAnsi="Tahoma"/>
-          <w:lang w:val="fr-FR"/>
-        </w:rPr>
-        <w:t xml:space="preserve"> afin que le polymorphisme puisse bien opérer.</w:t>
-      </w:r>
-    </w:p>
-    <w:p>
-      <w:pPr>
-        <w:rPr>
-          <w:rFonts w:ascii="Tahoma" w:hAnsi="Tahoma"/>
-          <w:lang w:val="fr-FR"/>
-        </w:rPr>
-      </w:pPr>
-    </w:p>
-    <w:p>
-      <w:pPr>
-        <w:rPr>
-          <w:rFonts w:ascii="Tahoma" w:hAnsi="Tahoma"/>
-          <w:lang w:val="fr-FR"/>
-        </w:rPr>
-      </w:pPr>
-    </w:p>
-    <w:p>
-      <w:pPr>
-        <w:rPr>
-          <w:lang w:val="fr-FR"/>
-        </w:rPr>
-      </w:pPr>
-    </w:p>
-    <w:p>
-      <w:pPr>
-        <w:rPr>
-          <w:lang w:val="fr-FR"/>
-        </w:rPr>
-      </w:pPr>
-      <w:r>
-        <w:rPr>
-          <w:lang w:val="fr-FR"/>
-        </w:rPr>
-        <w:t xml:space="preserve">Voici le lien pour être en mesure d’accéder à notre projet sur </w:t>
-      </w:r>
-      <w:proofErr w:type="spellStart"/>
-      <w:r>
-        <w:rPr>
-          <w:lang w:val="fr-FR"/>
-        </w:rPr>
-        <w:t>Github</w:t>
-      </w:r>
-      <w:proofErr w:type="spellEnd"/>
-      <w:r>
-        <w:rPr>
           <w:lang w:val="fr-FR"/>
         </w:rPr>
         <w:t> :</w:t>
@@ -1474,12 +1393,14 @@
           <w:lang w:val="fr-FR"/>
         </w:rPr>
       </w:pPr>
-      <w:r>
-        <w:rPr>
-          <w:lang w:val="fr-FR"/>
-        </w:rPr>
-        <w:t>https://github.com/ecendales/</w:t>
-      </w:r>
+      <w:hyperlink r:id="rId7" w:history="1">
+        <w:r>
+          <w:rPr>
+            <w:rStyle w:val="Lienhypertexte"/>
+          </w:rPr>
+          <w:t>https://github.com/ecendales/tp2_c-_KM_EC</w:t>
+        </w:r>
+      </w:hyperlink>
     </w:p>
     <w:p>
       <w:pPr>
@@ -1497,7 +1418,7 @@
 </file>
 
 <file path=word/endnotes.xml><?xml version="1.0" encoding="utf-8"?>
-<w:endnotes xmlns:wpc="http://schemas.microsoft.com/office/word/2010/wordprocessingCanvas" xmlns:mo="http://schemas.microsoft.com/office/mac/office/2008/main" xmlns:mc="http://schemas.openxmlformats.org/markup-compatibility/2006" xmlns:mv="urn:schemas-microsoft-com:mac:vml" xmlns:o="urn:schemas-microsoft-com:office:office" xmlns:r="http://schemas.openxmlformats.org/officeDocument/2006/relationships" xmlns:m="http://schemas.openxmlformats.org/officeDocument/2006/math" xmlns:v="urn:schemas-microsoft-com:vml" xmlns:wp14="http://schemas.microsoft.com/office/word/2010/wordprocessingDrawing" xmlns:wp="http://schemas.openxmlformats.org/drawingml/2006/wordprocessingDrawing" xmlns:w10="urn:schemas-microsoft-com:office:word" xmlns:w="http://schemas.openxmlformats.org/wordprocessingml/2006/main" xmlns:w14="http://schemas.microsoft.com/office/word/2010/wordml" xmlns:wpg="http://schemas.microsoft.com/office/word/2010/wordprocessingGroup" xmlns:wpi="http://schemas.microsoft.com/office/word/2010/wordprocessingInk" xmlns:wne="http://schemas.microsoft.com/office/word/2006/wordml" xmlns:wps="http://schemas.microsoft.com/office/word/2010/wordprocessingShape" mc:Ignorable="w14 wp14">
+<w:endnotes xmlns:wpc="http://schemas.microsoft.com/office/word/2010/wordprocessingCanvas" xmlns:cx="http://schemas.microsoft.com/office/drawing/2014/chartex" xmlns:cx1="http://schemas.microsoft.com/office/drawing/2015/9/8/chartex" xmlns:cx2="http://schemas.microsoft.com/office/drawing/2015/10/21/chartex" xmlns:cx3="http://schemas.microsoft.com/office/drawing/2016/5/9/chartex" xmlns:cx4="http://schemas.microsoft.com/office/drawing/2016/5/10/chartex" xmlns:cx5="http://schemas.microsoft.com/office/drawing/2016/5/11/chartex" xmlns:cx6="http://schemas.microsoft.com/office/drawing/2016/5/12/chartex" xmlns:cx7="http://schemas.microsoft.com/office/drawing/2016/5/13/chartex" xmlns:cx8="http://schemas.microsoft.com/office/drawing/2016/5/14/chartex" xmlns:mc="http://schemas.openxmlformats.org/markup-compatibility/2006" xmlns:aink="http://schemas.microsoft.com/office/drawing/2016/ink" xmlns:am3d="http://schemas.microsoft.com/office/drawing/2017/model3d" xmlns:o="urn:schemas-microsoft-com:office:office" xmlns:r="http://schemas.openxmlformats.org/officeDocument/2006/relationships" xmlns:m="http://schemas.openxmlformats.org/officeDocument/2006/math" xmlns:v="urn:schemas-microsoft-com:vml" xmlns:wp14="http://schemas.microsoft.com/office/word/2010/wordprocessingDrawing" xmlns:wp="http://schemas.openxmlformats.org/drawingml/2006/wordprocessingDrawing" xmlns:w10="urn:schemas-microsoft-com:office:word" xmlns:w="http://schemas.openxmlformats.org/wordprocessingml/2006/main" xmlns:w14="http://schemas.microsoft.com/office/word/2010/wordml" xmlns:w15="http://schemas.microsoft.com/office/word/2012/wordml" xmlns:w16cid="http://schemas.microsoft.com/office/word/2016/wordml/cid" xmlns:w16se="http://schemas.microsoft.com/office/word/2015/wordml/symex" xmlns:wpg="http://schemas.microsoft.com/office/word/2010/wordprocessingGroup" xmlns:wpi="http://schemas.microsoft.com/office/word/2010/wordprocessingInk" xmlns:wne="http://schemas.microsoft.com/office/word/2006/wordml" xmlns:wps="http://schemas.microsoft.com/office/word/2010/wordprocessingShape" mc:Ignorable="w14 w15 w16se w16cid wp14">
   <w:endnote w:type="separator" w:id="-1">
     <w:p>
       <w:r>
@@ -1516,7 +1437,7 @@
 </file>
 
 <file path=word/footnotes.xml><?xml version="1.0" encoding="utf-8"?>
-<w:footnotes xmlns:wpc="http://schemas.microsoft.com/office/word/2010/wordprocessingCanvas" xmlns:mo="http://schemas.microsoft.com/office/mac/office/2008/main" xmlns:mc="http://schemas.openxmlformats.org/markup-compatibility/2006" xmlns:mv="urn:schemas-microsoft-com:mac:vml" xmlns:o="urn:schemas-microsoft-com:office:office" xmlns:r="http://schemas.openxmlformats.org/officeDocument/2006/relationships" xmlns:m="http://schemas.openxmlformats.org/officeDocument/2006/math" xmlns:v="urn:schemas-microsoft-com:vml" xmlns:wp14="http://schemas.microsoft.com/office/word/2010/wordprocessingDrawing" xmlns:wp="http://schemas.openxmlformats.org/drawingml/2006/wordprocessingDrawing" xmlns:w10="urn:schemas-microsoft-com:office:word" xmlns:w="http://schemas.openxmlformats.org/wordprocessingml/2006/main" xmlns:w14="http://schemas.microsoft.com/office/word/2010/wordml" xmlns:wpg="http://schemas.microsoft.com/office/word/2010/wordprocessingGroup" xmlns:wpi="http://schemas.microsoft.com/office/word/2010/wordprocessingInk" xmlns:wne="http://schemas.microsoft.com/office/word/2006/wordml" xmlns:wps="http://schemas.microsoft.com/office/word/2010/wordprocessingShape" mc:Ignorable="w14 wp14">
+<w:footnotes xmlns:wpc="http://schemas.microsoft.com/office/word/2010/wordprocessingCanvas" xmlns:cx="http://schemas.microsoft.com/office/drawing/2014/chartex" xmlns:cx1="http://schemas.microsoft.com/office/drawing/2015/9/8/chartex" xmlns:cx2="http://schemas.microsoft.com/office/drawing/2015/10/21/chartex" xmlns:cx3="http://schemas.microsoft.com/office/drawing/2016/5/9/chartex" xmlns:cx4="http://schemas.microsoft.com/office/drawing/2016/5/10/chartex" xmlns:cx5="http://schemas.microsoft.com/office/drawing/2016/5/11/chartex" xmlns:cx6="http://schemas.microsoft.com/office/drawing/2016/5/12/chartex" xmlns:cx7="http://schemas.microsoft.com/office/drawing/2016/5/13/chartex" xmlns:cx8="http://schemas.microsoft.com/office/drawing/2016/5/14/chartex" xmlns:mc="http://schemas.openxmlformats.org/markup-compatibility/2006" xmlns:aink="http://schemas.microsoft.com/office/drawing/2016/ink" xmlns:am3d="http://schemas.microsoft.com/office/drawing/2017/model3d" xmlns:o="urn:schemas-microsoft-com:office:office" xmlns:r="http://schemas.openxmlformats.org/officeDocument/2006/relationships" xmlns:m="http://schemas.openxmlformats.org/officeDocument/2006/math" xmlns:v="urn:schemas-microsoft-com:vml" xmlns:wp14="http://schemas.microsoft.com/office/word/2010/wordprocessingDrawing" xmlns:wp="http://schemas.openxmlformats.org/drawingml/2006/wordprocessingDrawing" xmlns:w10="urn:schemas-microsoft-com:office:word" xmlns:w="http://schemas.openxmlformats.org/wordprocessingml/2006/main" xmlns:w14="http://schemas.microsoft.com/office/word/2010/wordml" xmlns:w15="http://schemas.microsoft.com/office/word/2012/wordml" xmlns:w16cid="http://schemas.microsoft.com/office/word/2016/wordml/cid" xmlns:w16se="http://schemas.microsoft.com/office/word/2015/wordml/symex" xmlns:wpg="http://schemas.microsoft.com/office/word/2010/wordprocessingGroup" xmlns:wpi="http://schemas.microsoft.com/office/word/2010/wordprocessingInk" xmlns:wne="http://schemas.microsoft.com/office/word/2006/wordml" xmlns:wps="http://schemas.microsoft.com/office/word/2010/wordprocessingShape" mc:Ignorable="w14 w15 w16se w16cid wp14">
   <w:footnote w:type="separator" w:id="-1">
     <w:p>
       <w:r>
@@ -1541,7 +1462,7 @@
       </w:pPr>
       <w:r>
         <w:rPr>
-          <w:rStyle w:val="Marquenotebasdepage"/>
+          <w:rStyle w:val="Appelnotedebasdep"/>
         </w:rPr>
         <w:footnoteRef/>
       </w:r>
@@ -1561,7 +1482,7 @@
 </file>
 
 <file path=word/styles.xml><?xml version="1.0" encoding="utf-8"?>
-<w:styles xmlns:mc="http://schemas.openxmlformats.org/markup-compatibility/2006" xmlns:r="http://schemas.openxmlformats.org/officeDocument/2006/relationships" xmlns:w="http://schemas.openxmlformats.org/wordprocessingml/2006/main" xmlns:w14="http://schemas.microsoft.com/office/word/2010/wordml" mc:Ignorable="w14">
+<w:styles xmlns:mc="http://schemas.openxmlformats.org/markup-compatibility/2006" xmlns:r="http://schemas.openxmlformats.org/officeDocument/2006/relationships" xmlns:w="http://schemas.openxmlformats.org/wordprocessingml/2006/main" xmlns:w14="http://schemas.microsoft.com/office/word/2010/wordml" xmlns:w15="http://schemas.microsoft.com/office/word/2012/wordml" xmlns:w16cid="http://schemas.microsoft.com/office/word/2016/wordml/cid" xmlns:w16se="http://schemas.microsoft.com/office/word/2015/wordml/symex" mc:Ignorable="w14 w15 w16se w16cid">
   <w:docDefaults>
     <w:rPrDefault>
       <w:rPr>
@@ -1573,144 +1494,379 @@
     </w:rPrDefault>
     <w:pPrDefault/>
   </w:docDefaults>
-  <w:latentStyles w:defLockedState="0" w:defUIPriority="99" w:defSemiHidden="1" w:defUnhideWhenUsed="1" w:defQFormat="0" w:count="276">
-    <w:lsdException w:name="Normal" w:semiHidden="0" w:uiPriority="0" w:unhideWhenUsed="0" w:qFormat="1"/>
-    <w:lsdException w:name="heading 1" w:semiHidden="0" w:uiPriority="9" w:unhideWhenUsed="0" w:qFormat="1"/>
-    <w:lsdException w:name="heading 2" w:uiPriority="9" w:qFormat="1"/>
-    <w:lsdException w:name="heading 3" w:uiPriority="9" w:qFormat="1"/>
-    <w:lsdException w:name="heading 4" w:uiPriority="9" w:qFormat="1"/>
-    <w:lsdException w:name="heading 5" w:uiPriority="9" w:qFormat="1"/>
-    <w:lsdException w:name="heading 6" w:uiPriority="9" w:qFormat="1"/>
-    <w:lsdException w:name="heading 7" w:uiPriority="9" w:qFormat="1"/>
-    <w:lsdException w:name="heading 8" w:uiPriority="9" w:qFormat="1"/>
-    <w:lsdException w:name="heading 9" w:uiPriority="9" w:qFormat="1"/>
-    <w:lsdException w:name="toc 1" w:uiPriority="39"/>
-    <w:lsdException w:name="toc 2" w:uiPriority="39"/>
-    <w:lsdException w:name="toc 3" w:uiPriority="39"/>
-    <w:lsdException w:name="toc 4" w:uiPriority="39"/>
-    <w:lsdException w:name="toc 5" w:uiPriority="39"/>
-    <w:lsdException w:name="toc 6" w:uiPriority="39"/>
-    <w:lsdException w:name="toc 7" w:uiPriority="39"/>
-    <w:lsdException w:name="toc 8" w:uiPriority="39"/>
-    <w:lsdException w:name="toc 9" w:uiPriority="39"/>
-    <w:lsdException w:name="caption" w:uiPriority="35" w:qFormat="1"/>
-    <w:lsdException w:name="Title" w:semiHidden="0" w:uiPriority="10" w:unhideWhenUsed="0" w:qFormat="1"/>
-    <w:lsdException w:name="Default Paragraph Font" w:uiPriority="1"/>
-    <w:lsdException w:name="Subtitle" w:semiHidden="0" w:uiPriority="11" w:unhideWhenUsed="0" w:qFormat="1"/>
-    <w:lsdException w:name="Strong" w:semiHidden="0" w:uiPriority="22" w:unhideWhenUsed="0" w:qFormat="1"/>
-    <w:lsdException w:name="Emphasis" w:semiHidden="0" w:uiPriority="20" w:unhideWhenUsed="0" w:qFormat="1"/>
-    <w:lsdException w:name="Table Grid" w:semiHidden="0" w:uiPriority="59" w:unhideWhenUsed="0"/>
-    <w:lsdException w:name="Placeholder Text" w:unhideWhenUsed="0"/>
-    <w:lsdException w:name="No Spacing" w:semiHidden="0" w:uiPriority="1" w:unhideWhenUsed="0" w:qFormat="1"/>
-    <w:lsdException w:name="Light Shading" w:semiHidden="0" w:uiPriority="60" w:unhideWhenUsed="0"/>
-    <w:lsdException w:name="Light List" w:semiHidden="0" w:uiPriority="61" w:unhideWhenUsed="0"/>
-    <w:lsdException w:name="Light Grid" w:semiHidden="0" w:uiPriority="62" w:unhideWhenUsed="0"/>
-    <w:lsdException w:name="Medium Shading 1" w:semiHidden="0" w:uiPriority="63" w:unhideWhenUsed="0"/>
-    <w:lsdException w:name="Medium Shading 2" w:semiHidden="0" w:uiPriority="64" w:unhideWhenUsed="0"/>
-    <w:lsdException w:name="Medium List 1" w:semiHidden="0" w:uiPriority="65" w:unhideWhenUsed="0"/>
-    <w:lsdException w:name="Medium List 2" w:semiHidden="0" w:uiPriority="66" w:unhideWhenUsed="0"/>
-    <w:lsdException w:name="Medium Grid 1" w:semiHidden="0" w:uiPriority="67" w:unhideWhenUsed="0"/>
-    <w:lsdException w:name="Medium Grid 2" w:semiHidden="0" w:uiPriority="68" w:unhideWhenUsed="0"/>
-    <w:lsdException w:name="Medium Grid 3" w:semiHidden="0" w:uiPriority="69" w:unhideWhenUsed="0"/>
-    <w:lsdException w:name="Dark List" w:semiHidden="0" w:uiPriority="70" w:unhideWhenUsed="0"/>
-    <w:lsdException w:name="Colorful Shading" w:semiHidden="0" w:uiPriority="71" w:unhideWhenUsed="0"/>
-    <w:lsdException w:name="Colorful List" w:semiHidden="0" w:uiPriority="72" w:unhideWhenUsed="0"/>
-    <w:lsdException w:name="Colorful Grid" w:semiHidden="0" w:uiPriority="73" w:unhideWhenUsed="0"/>
-    <w:lsdException w:name="Light Shading Accent 1" w:semiHidden="0" w:uiPriority="60" w:unhideWhenUsed="0"/>
-    <w:lsdException w:name="Light List Accent 1" w:semiHidden="0" w:uiPriority="61" w:unhideWhenUsed="0"/>
-    <w:lsdException w:name="Light Grid Accent 1" w:semiHidden="0" w:uiPriority="62" w:unhideWhenUsed="0"/>
-    <w:lsdException w:name="Medium Shading 1 Accent 1" w:semiHidden="0" w:uiPriority="63" w:unhideWhenUsed="0"/>
-    <w:lsdException w:name="Medium Shading 2 Accent 1" w:semiHidden="0" w:uiPriority="64" w:unhideWhenUsed="0"/>
-    <w:lsdException w:name="Medium List 1 Accent 1" w:semiHidden="0" w:uiPriority="65" w:unhideWhenUsed="0"/>
-    <w:lsdException w:name="Revision" w:unhideWhenUsed="0"/>
-    <w:lsdException w:name="List Paragraph" w:semiHidden="0" w:uiPriority="34" w:unhideWhenUsed="0" w:qFormat="1"/>
-    <w:lsdException w:name="Quote" w:semiHidden="0" w:uiPriority="29" w:unhideWhenUsed="0" w:qFormat="1"/>
-    <w:lsdException w:name="Intense Quote" w:semiHidden="0" w:uiPriority="30" w:unhideWhenUsed="0" w:qFormat="1"/>
-    <w:lsdException w:name="Medium List 2 Accent 1" w:semiHidden="0" w:uiPriority="66" w:unhideWhenUsed="0"/>
-    <w:lsdException w:name="Medium Grid 1 Accent 1" w:semiHidden="0" w:uiPriority="67" w:unhideWhenUsed="0"/>
-    <w:lsdException w:name="Medium Grid 2 Accent 1" w:semiHidden="0" w:uiPriority="68" w:unhideWhenUsed="0"/>
-    <w:lsdException w:name="Medium Grid 3 Accent 1" w:semiHidden="0" w:uiPriority="69" w:unhideWhenUsed="0"/>
-    <w:lsdException w:name="Dark List Accent 1" w:semiHidden="0" w:uiPriority="70" w:unhideWhenUsed="0"/>
-    <w:lsdException w:name="Colorful Shading Accent 1" w:semiHidden="0" w:uiPriority="71" w:unhideWhenUsed="0"/>
-    <w:lsdException w:name="Colorful List Accent 1" w:semiHidden="0" w:uiPriority="72" w:unhideWhenUsed="0"/>
-    <w:lsdException w:name="Colorful Grid Accent 1" w:semiHidden="0" w:uiPriority="73" w:unhideWhenUsed="0"/>
-    <w:lsdException w:name="Light Shading Accent 2" w:semiHidden="0" w:uiPriority="60" w:unhideWhenUsed="0"/>
-    <w:lsdException w:name="Light List Accent 2" w:semiHidden="0" w:uiPriority="61" w:unhideWhenUsed="0"/>
-    <w:lsdException w:name="Light Grid Accent 2" w:semiHidden="0" w:uiPriority="62" w:unhideWhenUsed="0"/>
-    <w:lsdException w:name="Medium Shading 1 Accent 2" w:semiHidden="0" w:uiPriority="63" w:unhideWhenUsed="0"/>
-    <w:lsdException w:name="Medium Shading 2 Accent 2" w:semiHidden="0" w:uiPriority="64" w:unhideWhenUsed="0"/>
-    <w:lsdException w:name="Medium List 1 Accent 2" w:semiHidden="0" w:uiPriority="65" w:unhideWhenUsed="0"/>
-    <w:lsdException w:name="Medium List 2 Accent 2" w:semiHidden="0" w:uiPriority="66" w:unhideWhenUsed="0"/>
-    <w:lsdException w:name="Medium Grid 1 Accent 2" w:semiHidden="0" w:uiPriority="67" w:unhideWhenUsed="0"/>
-    <w:lsdException w:name="Medium Grid 2 Accent 2" w:semiHidden="0" w:uiPriority="68" w:unhideWhenUsed="0"/>
-    <w:lsdException w:name="Medium Grid 3 Accent 2" w:semiHidden="0" w:uiPriority="69" w:unhideWhenUsed="0"/>
-    <w:lsdException w:name="Dark List Accent 2" w:semiHidden="0" w:uiPriority="70" w:unhideWhenUsed="0"/>
-    <w:lsdException w:name="Colorful Shading Accent 2" w:semiHidden="0" w:uiPriority="71" w:unhideWhenUsed="0"/>
-    <w:lsdException w:name="Colorful List Accent 2" w:semiHidden="0" w:uiPriority="72" w:unhideWhenUsed="0"/>
-    <w:lsdException w:name="Colorful Grid Accent 2" w:semiHidden="0" w:uiPriority="73" w:unhideWhenUsed="0"/>
-    <w:lsdException w:name="Light Shading Accent 3" w:semiHidden="0" w:uiPriority="60" w:unhideWhenUsed="0"/>
-    <w:lsdException w:name="Light List Accent 3" w:semiHidden="0" w:uiPriority="61" w:unhideWhenUsed="0"/>
-    <w:lsdException w:name="Light Grid Accent 3" w:semiHidden="0" w:uiPriority="62" w:unhideWhenUsed="0"/>
-    <w:lsdException w:name="Medium Shading 1 Accent 3" w:semiHidden="0" w:uiPriority="63" w:unhideWhenUsed="0"/>
-    <w:lsdException w:name="Medium Shading 2 Accent 3" w:semiHidden="0" w:uiPriority="64" w:unhideWhenUsed="0"/>
-    <w:lsdException w:name="Medium List 1 Accent 3" w:semiHidden="0" w:uiPriority="65" w:unhideWhenUsed="0"/>
-    <w:lsdException w:name="Medium List 2 Accent 3" w:semiHidden="0" w:uiPriority="66" w:unhideWhenUsed="0"/>
-    <w:lsdException w:name="Medium Grid 1 Accent 3" w:semiHidden="0" w:uiPriority="67" w:unhideWhenUsed="0"/>
-    <w:lsdException w:name="Medium Grid 2 Accent 3" w:semiHidden="0" w:uiPriority="68" w:unhideWhenUsed="0"/>
-    <w:lsdException w:name="Medium Grid 3 Accent 3" w:semiHidden="0" w:uiPriority="69" w:unhideWhenUsed="0"/>
-    <w:lsdException w:name="Dark List Accent 3" w:semiHidden="0" w:uiPriority="70" w:unhideWhenUsed="0"/>
-    <w:lsdException w:name="Colorful Shading Accent 3" w:semiHidden="0" w:uiPriority="71" w:unhideWhenUsed="0"/>
-    <w:lsdException w:name="Colorful List Accent 3" w:semiHidden="0" w:uiPriority="72" w:unhideWhenUsed="0"/>
-    <w:lsdException w:name="Colorful Grid Accent 3" w:semiHidden="0" w:uiPriority="73" w:unhideWhenUsed="0"/>
-    <w:lsdException w:name="Light Shading Accent 4" w:semiHidden="0" w:uiPriority="60" w:unhideWhenUsed="0"/>
-    <w:lsdException w:name="Light List Accent 4" w:semiHidden="0" w:uiPriority="61" w:unhideWhenUsed="0"/>
-    <w:lsdException w:name="Light Grid Accent 4" w:semiHidden="0" w:uiPriority="62" w:unhideWhenUsed="0"/>
-    <w:lsdException w:name="Medium Shading 1 Accent 4" w:semiHidden="0" w:uiPriority="63" w:unhideWhenUsed="0"/>
-    <w:lsdException w:name="Medium Shading 2 Accent 4" w:semiHidden="0" w:uiPriority="64" w:unhideWhenUsed="0"/>
-    <w:lsdException w:name="Medium List 1 Accent 4" w:semiHidden="0" w:uiPriority="65" w:unhideWhenUsed="0"/>
-    <w:lsdException w:name="Medium List 2 Accent 4" w:semiHidden="0" w:uiPriority="66" w:unhideWhenUsed="0"/>
-    <w:lsdException w:name="Medium Grid 1 Accent 4" w:semiHidden="0" w:uiPriority="67" w:unhideWhenUsed="0"/>
-    <w:lsdException w:name="Medium Grid 2 Accent 4" w:semiHidden="0" w:uiPriority="68" w:unhideWhenUsed="0"/>
-    <w:lsdException w:name="Medium Grid 3 Accent 4" w:semiHidden="0" w:uiPriority="69" w:unhideWhenUsed="0"/>
-    <w:lsdException w:name="Dark List Accent 4" w:semiHidden="0" w:uiPriority="70" w:unhideWhenUsed="0"/>
-    <w:lsdException w:name="Colorful Shading Accent 4" w:semiHidden="0" w:uiPriority="71" w:unhideWhenUsed="0"/>
-    <w:lsdException w:name="Colorful List Accent 4" w:semiHidden="0" w:uiPriority="72" w:unhideWhenUsed="0"/>
-    <w:lsdException w:name="Colorful Grid Accent 4" w:semiHidden="0" w:uiPriority="73" w:unhideWhenUsed="0"/>
-    <w:lsdException w:name="Light Shading Accent 5" w:semiHidden="0" w:uiPriority="60" w:unhideWhenUsed="0"/>
-    <w:lsdException w:name="Light List Accent 5" w:semiHidden="0" w:uiPriority="61" w:unhideWhenUsed="0"/>
-    <w:lsdException w:name="Light Grid Accent 5" w:semiHidden="0" w:uiPriority="62" w:unhideWhenUsed="0"/>
-    <w:lsdException w:name="Medium Shading 1 Accent 5" w:semiHidden="0" w:uiPriority="63" w:unhideWhenUsed="0"/>
-    <w:lsdException w:name="Medium Shading 2 Accent 5" w:semiHidden="0" w:uiPriority="64" w:unhideWhenUsed="0"/>
-    <w:lsdException w:name="Medium List 1 Accent 5" w:semiHidden="0" w:uiPriority="65" w:unhideWhenUsed="0"/>
-    <w:lsdException w:name="Medium List 2 Accent 5" w:semiHidden="0" w:uiPriority="66" w:unhideWhenUsed="0"/>
-    <w:lsdException w:name="Medium Grid 1 Accent 5" w:semiHidden="0" w:uiPriority="67" w:unhideWhenUsed="0"/>
-    <w:lsdException w:name="Medium Grid 2 Accent 5" w:semiHidden="0" w:uiPriority="68" w:unhideWhenUsed="0"/>
-    <w:lsdException w:name="Medium Grid 3 Accent 5" w:semiHidden="0" w:uiPriority="69" w:unhideWhenUsed="0"/>
-    <w:lsdException w:name="Dark List Accent 5" w:semiHidden="0" w:uiPriority="70" w:unhideWhenUsed="0"/>
-    <w:lsdException w:name="Colorful Shading Accent 5" w:semiHidden="0" w:uiPriority="71" w:unhideWhenUsed="0"/>
-    <w:lsdException w:name="Colorful List Accent 5" w:semiHidden="0" w:uiPriority="72" w:unhideWhenUsed="0"/>
-    <w:lsdException w:name="Colorful Grid Accent 5" w:semiHidden="0" w:uiPriority="73" w:unhideWhenUsed="0"/>
-    <w:lsdException w:name="Light Shading Accent 6" w:semiHidden="0" w:uiPriority="60" w:unhideWhenUsed="0"/>
-    <w:lsdException w:name="Light List Accent 6" w:semiHidden="0" w:uiPriority="61" w:unhideWhenUsed="0"/>
-    <w:lsdException w:name="Light Grid Accent 6" w:semiHidden="0" w:uiPriority="62" w:unhideWhenUsed="0"/>
-    <w:lsdException w:name="Medium Shading 1 Accent 6" w:semiHidden="0" w:uiPriority="63" w:unhideWhenUsed="0"/>
-    <w:lsdException w:name="Medium Shading 2 Accent 6" w:semiHidden="0" w:uiPriority="64" w:unhideWhenUsed="0"/>
-    <w:lsdException w:name="Medium List 1 Accent 6" w:semiHidden="0" w:uiPriority="65" w:unhideWhenUsed="0"/>
-    <w:lsdException w:name="Medium List 2 Accent 6" w:semiHidden="0" w:uiPriority="66" w:unhideWhenUsed="0"/>
-    <w:lsdException w:name="Medium Grid 1 Accent 6" w:semiHidden="0" w:uiPriority="67" w:unhideWhenUsed="0"/>
-    <w:lsdException w:name="Medium Grid 2 Accent 6" w:semiHidden="0" w:uiPriority="68" w:unhideWhenUsed="0"/>
-    <w:lsdException w:name="Medium Grid 3 Accent 6" w:semiHidden="0" w:uiPriority="69" w:unhideWhenUsed="0"/>
-    <w:lsdException w:name="Dark List Accent 6" w:semiHidden="0" w:uiPriority="70" w:unhideWhenUsed="0"/>
-    <w:lsdException w:name="Colorful Shading Accent 6" w:semiHidden="0" w:uiPriority="71" w:unhideWhenUsed="0"/>
-    <w:lsdException w:name="Colorful List Accent 6" w:semiHidden="0" w:uiPriority="72" w:unhideWhenUsed="0"/>
-    <w:lsdException w:name="Colorful Grid Accent 6" w:semiHidden="0" w:uiPriority="73" w:unhideWhenUsed="0"/>
-    <w:lsdException w:name="Subtle Emphasis" w:semiHidden="0" w:uiPriority="19" w:unhideWhenUsed="0" w:qFormat="1"/>
-    <w:lsdException w:name="Intense Emphasis" w:semiHidden="0" w:uiPriority="21" w:unhideWhenUsed="0" w:qFormat="1"/>
-    <w:lsdException w:name="Subtle Reference" w:semiHidden="0" w:uiPriority="31" w:unhideWhenUsed="0" w:qFormat="1"/>
-    <w:lsdException w:name="Intense Reference" w:semiHidden="0" w:uiPriority="32" w:unhideWhenUsed="0" w:qFormat="1"/>
-    <w:lsdException w:name="Book Title" w:semiHidden="0" w:uiPriority="33" w:unhideWhenUsed="0" w:qFormat="1"/>
-    <w:lsdException w:name="Bibliography" w:uiPriority="37"/>
-    <w:lsdException w:name="TOC Heading" w:uiPriority="39" w:qFormat="1"/>
+  <w:latentStyles w:defLockedState="0" w:defUIPriority="99" w:defSemiHidden="0" w:defUnhideWhenUsed="0" w:defQFormat="0" w:count="376">
+    <w:lsdException w:name="Normal" w:uiPriority="0" w:qFormat="1"/>
+    <w:lsdException w:name="heading 1" w:uiPriority="9" w:qFormat="1"/>
+    <w:lsdException w:name="heading 2" w:semiHidden="1" w:uiPriority="9" w:unhideWhenUsed="1" w:qFormat="1"/>
+    <w:lsdException w:name="heading 3" w:semiHidden="1" w:uiPriority="9" w:unhideWhenUsed="1" w:qFormat="1"/>
+    <w:lsdException w:name="heading 4" w:semiHidden="1" w:uiPriority="9" w:unhideWhenUsed="1" w:qFormat="1"/>
+    <w:lsdException w:name="heading 5" w:semiHidden="1" w:uiPriority="9" w:unhideWhenUsed="1" w:qFormat="1"/>
+    <w:lsdException w:name="heading 6" w:semiHidden="1" w:uiPriority="9" w:unhideWhenUsed="1" w:qFormat="1"/>
+    <w:lsdException w:name="heading 7" w:semiHidden="1" w:uiPriority="9" w:unhideWhenUsed="1" w:qFormat="1"/>
+    <w:lsdException w:name="heading 8" w:semiHidden="1" w:uiPriority="9" w:unhideWhenUsed="1" w:qFormat="1"/>
+    <w:lsdException w:name="heading 9" w:semiHidden="1" w:uiPriority="9" w:unhideWhenUsed="1" w:qFormat="1"/>
+    <w:lsdException w:name="index 1" w:semiHidden="1" w:unhideWhenUsed="1"/>
+    <w:lsdException w:name="index 2" w:semiHidden="1" w:unhideWhenUsed="1"/>
+    <w:lsdException w:name="index 3" w:semiHidden="1" w:unhideWhenUsed="1"/>
+    <w:lsdException w:name="index 4" w:semiHidden="1" w:unhideWhenUsed="1"/>
+    <w:lsdException w:name="index 5" w:semiHidden="1" w:unhideWhenUsed="1"/>
+    <w:lsdException w:name="index 6" w:semiHidden="1" w:unhideWhenUsed="1"/>
+    <w:lsdException w:name="index 7" w:semiHidden="1" w:unhideWhenUsed="1"/>
+    <w:lsdException w:name="index 8" w:semiHidden="1" w:unhideWhenUsed="1"/>
+    <w:lsdException w:name="index 9" w:semiHidden="1" w:unhideWhenUsed="1"/>
+    <w:lsdException w:name="toc 1" w:semiHidden="1" w:uiPriority="39" w:unhideWhenUsed="1"/>
+    <w:lsdException w:name="toc 2" w:semiHidden="1" w:uiPriority="39" w:unhideWhenUsed="1"/>
+    <w:lsdException w:name="toc 3" w:semiHidden="1" w:uiPriority="39" w:unhideWhenUsed="1"/>
+    <w:lsdException w:name="toc 4" w:semiHidden="1" w:uiPriority="39" w:unhideWhenUsed="1"/>
+    <w:lsdException w:name="toc 5" w:semiHidden="1" w:uiPriority="39" w:unhideWhenUsed="1"/>
+    <w:lsdException w:name="toc 6" w:semiHidden="1" w:uiPriority="39" w:unhideWhenUsed="1"/>
+    <w:lsdException w:name="toc 7" w:semiHidden="1" w:uiPriority="39" w:unhideWhenUsed="1"/>
+    <w:lsdException w:name="toc 8" w:semiHidden="1" w:uiPriority="39" w:unhideWhenUsed="1"/>
+    <w:lsdException w:name="toc 9" w:semiHidden="1" w:uiPriority="39" w:unhideWhenUsed="1"/>
+    <w:lsdException w:name="Normal Indent" w:semiHidden="1" w:unhideWhenUsed="1"/>
+    <w:lsdException w:name="footnote text" w:semiHidden="1" w:unhideWhenUsed="1"/>
+    <w:lsdException w:name="annotation text" w:semiHidden="1" w:unhideWhenUsed="1"/>
+    <w:lsdException w:name="header" w:semiHidden="1" w:unhideWhenUsed="1"/>
+    <w:lsdException w:name="footer" w:semiHidden="1" w:unhideWhenUsed="1"/>
+    <w:lsdException w:name="index heading" w:semiHidden="1" w:unhideWhenUsed="1"/>
+    <w:lsdException w:name="caption" w:semiHidden="1" w:uiPriority="35" w:unhideWhenUsed="1" w:qFormat="1"/>
+    <w:lsdException w:name="table of figures" w:semiHidden="1" w:unhideWhenUsed="1"/>
+    <w:lsdException w:name="envelope address" w:semiHidden="1" w:unhideWhenUsed="1"/>
+    <w:lsdException w:name="envelope return" w:semiHidden="1" w:unhideWhenUsed="1"/>
+    <w:lsdException w:name="footnote reference" w:semiHidden="1" w:unhideWhenUsed="1"/>
+    <w:lsdException w:name="annotation reference" w:semiHidden="1" w:unhideWhenUsed="1"/>
+    <w:lsdException w:name="line number" w:semiHidden="1" w:unhideWhenUsed="1"/>
+    <w:lsdException w:name="page number" w:semiHidden="1" w:unhideWhenUsed="1"/>
+    <w:lsdException w:name="endnote reference" w:semiHidden="1" w:unhideWhenUsed="1"/>
+    <w:lsdException w:name="endnote text" w:semiHidden="1" w:unhideWhenUsed="1"/>
+    <w:lsdException w:name="table of authorities" w:semiHidden="1" w:unhideWhenUsed="1"/>
+    <w:lsdException w:name="macro" w:semiHidden="1" w:unhideWhenUsed="1"/>
+    <w:lsdException w:name="toa heading" w:semiHidden="1" w:unhideWhenUsed="1"/>
+    <w:lsdException w:name="List" w:semiHidden="1" w:unhideWhenUsed="1"/>
+    <w:lsdException w:name="List Bullet" w:semiHidden="1" w:unhideWhenUsed="1"/>
+    <w:lsdException w:name="List Number" w:semiHidden="1" w:unhideWhenUsed="1"/>
+    <w:lsdException w:name="List 2" w:semiHidden="1" w:unhideWhenUsed="1"/>
+    <w:lsdException w:name="List 3" w:semiHidden="1" w:unhideWhenUsed="1"/>
+    <w:lsdException w:name="List 4" w:semiHidden="1" w:unhideWhenUsed="1"/>
+    <w:lsdException w:name="List 5" w:semiHidden="1" w:unhideWhenUsed="1"/>
+    <w:lsdException w:name="List Bullet 2" w:semiHidden="1" w:unhideWhenUsed="1"/>
+    <w:lsdException w:name="List Bullet 3" w:semiHidden="1" w:unhideWhenUsed="1"/>
+    <w:lsdException w:name="List Bullet 4" w:semiHidden="1" w:unhideWhenUsed="1"/>
+    <w:lsdException w:name="List Bullet 5" w:semiHidden="1" w:unhideWhenUsed="1"/>
+    <w:lsdException w:name="List Number 2" w:semiHidden="1" w:unhideWhenUsed="1"/>
+    <w:lsdException w:name="List Number 3" w:semiHidden="1" w:unhideWhenUsed="1"/>
+    <w:lsdException w:name="List Number 4" w:semiHidden="1" w:unhideWhenUsed="1"/>
+    <w:lsdException w:name="List Number 5" w:semiHidden="1" w:unhideWhenUsed="1"/>
+    <w:lsdException w:name="Title" w:uiPriority="10" w:qFormat="1"/>
+    <w:lsdException w:name="Closing" w:semiHidden="1" w:unhideWhenUsed="1"/>
+    <w:lsdException w:name="Signature" w:semiHidden="1" w:unhideWhenUsed="1"/>
+    <w:lsdException w:name="Default Paragraph Font" w:semiHidden="1" w:uiPriority="1" w:unhideWhenUsed="1"/>
+    <w:lsdException w:name="Body Text" w:semiHidden="1" w:unhideWhenUsed="1"/>
+    <w:lsdException w:name="Body Text Indent" w:semiHidden="1" w:unhideWhenUsed="1"/>
+    <w:lsdException w:name="List Continue" w:semiHidden="1" w:unhideWhenUsed="1"/>
+    <w:lsdException w:name="List Continue 2" w:semiHidden="1" w:unhideWhenUsed="1"/>
+    <w:lsdException w:name="List Continue 3" w:semiHidden="1" w:unhideWhenUsed="1"/>
+    <w:lsdException w:name="List Continue 4" w:semiHidden="1" w:unhideWhenUsed="1"/>
+    <w:lsdException w:name="List Continue 5" w:semiHidden="1" w:unhideWhenUsed="1"/>
+    <w:lsdException w:name="Message Header" w:semiHidden="1" w:unhideWhenUsed="1"/>
+    <w:lsdException w:name="Subtitle" w:uiPriority="11" w:qFormat="1"/>
+    <w:lsdException w:name="Salutation" w:semiHidden="1" w:unhideWhenUsed="1"/>
+    <w:lsdException w:name="Date" w:semiHidden="1" w:unhideWhenUsed="1"/>
+    <w:lsdException w:name="Body Text First Indent" w:semiHidden="1" w:unhideWhenUsed="1"/>
+    <w:lsdException w:name="Body Text First Indent 2" w:semiHidden="1" w:unhideWhenUsed="1"/>
+    <w:lsdException w:name="Note Heading" w:semiHidden="1" w:unhideWhenUsed="1"/>
+    <w:lsdException w:name="Body Text 2" w:semiHidden="1" w:unhideWhenUsed="1"/>
+    <w:lsdException w:name="Body Text 3" w:semiHidden="1" w:unhideWhenUsed="1"/>
+    <w:lsdException w:name="Body Text Indent 2" w:semiHidden="1" w:unhideWhenUsed="1"/>
+    <w:lsdException w:name="Body Text Indent 3" w:semiHidden="1" w:unhideWhenUsed="1"/>
+    <w:lsdException w:name="Block Text" w:semiHidden="1" w:unhideWhenUsed="1"/>
+    <w:lsdException w:name="Hyperlink" w:semiHidden="1" w:unhideWhenUsed="1"/>
+    <w:lsdException w:name="FollowedHyperlink" w:semiHidden="1" w:unhideWhenUsed="1"/>
+    <w:lsdException w:name="Strong" w:uiPriority="22" w:qFormat="1"/>
+    <w:lsdException w:name="Emphasis" w:uiPriority="20" w:qFormat="1"/>
+    <w:lsdException w:name="Document Map" w:semiHidden="1" w:unhideWhenUsed="1"/>
+    <w:lsdException w:name="Plain Text" w:semiHidden="1" w:unhideWhenUsed="1"/>
+    <w:lsdException w:name="E-mail Signature" w:semiHidden="1" w:unhideWhenUsed="1"/>
+    <w:lsdException w:name="HTML Top of Form" w:semiHidden="1" w:unhideWhenUsed="1"/>
+    <w:lsdException w:name="HTML Bottom of Form" w:semiHidden="1" w:unhideWhenUsed="1"/>
+    <w:lsdException w:name="Normal (Web)" w:semiHidden="1" w:unhideWhenUsed="1"/>
+    <w:lsdException w:name="HTML Acronym" w:semiHidden="1" w:unhideWhenUsed="1"/>
+    <w:lsdException w:name="HTML Address" w:semiHidden="1" w:unhideWhenUsed="1"/>
+    <w:lsdException w:name="HTML Cite" w:semiHidden="1" w:unhideWhenUsed="1"/>
+    <w:lsdException w:name="HTML Code" w:semiHidden="1" w:unhideWhenUsed="1"/>
+    <w:lsdException w:name="HTML Definition" w:semiHidden="1" w:unhideWhenUsed="1"/>
+    <w:lsdException w:name="HTML Keyboard" w:semiHidden="1" w:unhideWhenUsed="1"/>
+    <w:lsdException w:name="HTML Preformatted" w:semiHidden="1" w:unhideWhenUsed="1"/>
+    <w:lsdException w:name="HTML Sample" w:semiHidden="1" w:unhideWhenUsed="1"/>
+    <w:lsdException w:name="HTML Typewriter" w:semiHidden="1" w:unhideWhenUsed="1"/>
+    <w:lsdException w:name="HTML Variable" w:semiHidden="1" w:unhideWhenUsed="1"/>
+    <w:lsdException w:name="Normal Table" w:semiHidden="1" w:unhideWhenUsed="1"/>
+    <w:lsdException w:name="annotation subject" w:semiHidden="1" w:unhideWhenUsed="1"/>
+    <w:lsdException w:name="No List" w:semiHidden="1" w:unhideWhenUsed="1"/>
+    <w:lsdException w:name="Outline List 1" w:semiHidden="1" w:unhideWhenUsed="1"/>
+    <w:lsdException w:name="Outline List 2" w:semiHidden="1" w:unhideWhenUsed="1"/>
+    <w:lsdException w:name="Outline List 3" w:semiHidden="1" w:unhideWhenUsed="1"/>
+    <w:lsdException w:name="Table Simple 1" w:semiHidden="1" w:unhideWhenUsed="1"/>
+    <w:lsdException w:name="Table Simple 2" w:semiHidden="1" w:unhideWhenUsed="1"/>
+    <w:lsdException w:name="Table Simple 3" w:semiHidden="1" w:unhideWhenUsed="1"/>
+    <w:lsdException w:name="Table Classic 1" w:semiHidden="1" w:unhideWhenUsed="1"/>
+    <w:lsdException w:name="Table Classic 2" w:semiHidden="1" w:unhideWhenUsed="1"/>
+    <w:lsdException w:name="Table Classic 3" w:semiHidden="1" w:unhideWhenUsed="1"/>
+    <w:lsdException w:name="Table Classic 4" w:semiHidden="1" w:unhideWhenUsed="1"/>
+    <w:lsdException w:name="Table Colorful 1" w:semiHidden="1" w:unhideWhenUsed="1"/>
+    <w:lsdException w:name="Table Colorful 2" w:semiHidden="1" w:unhideWhenUsed="1"/>
+    <w:lsdException w:name="Table Colorful 3" w:semiHidden="1" w:unhideWhenUsed="1"/>
+    <w:lsdException w:name="Table Columns 1" w:semiHidden="1" w:unhideWhenUsed="1"/>
+    <w:lsdException w:name="Table Columns 2" w:semiHidden="1" w:unhideWhenUsed="1"/>
+    <w:lsdException w:name="Table Columns 3" w:semiHidden="1" w:unhideWhenUsed="1"/>
+    <w:lsdException w:name="Table Columns 4" w:semiHidden="1" w:unhideWhenUsed="1"/>
+    <w:lsdException w:name="Table Columns 5" w:semiHidden="1" w:unhideWhenUsed="1"/>
+    <w:lsdException w:name="Table Grid 1" w:semiHidden="1" w:unhideWhenUsed="1"/>
+    <w:lsdException w:name="Table Grid 2" w:semiHidden="1" w:unhideWhenUsed="1"/>
+    <w:lsdException w:name="Table Grid 3" w:semiHidden="1" w:unhideWhenUsed="1"/>
+    <w:lsdException w:name="Table Grid 4" w:semiHidden="1" w:unhideWhenUsed="1"/>
+    <w:lsdException w:name="Table Grid 5" w:semiHidden="1" w:unhideWhenUsed="1"/>
+    <w:lsdException w:name="Table Grid 6" w:semiHidden="1" w:unhideWhenUsed="1"/>
+    <w:lsdException w:name="Table Grid 7" w:semiHidden="1" w:unhideWhenUsed="1"/>
+    <w:lsdException w:name="Table Grid 8" w:semiHidden="1" w:unhideWhenUsed="1"/>
+    <w:lsdException w:name="Table List 1" w:semiHidden="1" w:unhideWhenUsed="1"/>
+    <w:lsdException w:name="Table List 2" w:semiHidden="1" w:unhideWhenUsed="1"/>
+    <w:lsdException w:name="Table List 3" w:semiHidden="1" w:unhideWhenUsed="1"/>
+    <w:lsdException w:name="Table List 4" w:semiHidden="1" w:unhideWhenUsed="1"/>
+    <w:lsdException w:name="Table List 5" w:semiHidden="1" w:unhideWhenUsed="1"/>
+    <w:lsdException w:name="Table List 6" w:semiHidden="1" w:unhideWhenUsed="1"/>
+    <w:lsdException w:name="Table List 7" w:semiHidden="1" w:unhideWhenUsed="1"/>
+    <w:lsdException w:name="Table List 8" w:semiHidden="1" w:unhideWhenUsed="1"/>
+    <w:lsdException w:name="Table 3D effects 1" w:semiHidden="1" w:unhideWhenUsed="1"/>
+    <w:lsdException w:name="Table 3D effects 2" w:semiHidden="1" w:unhideWhenUsed="1"/>
+    <w:lsdException w:name="Table 3D effects 3" w:semiHidden="1" w:unhideWhenUsed="1"/>
+    <w:lsdException w:name="Table Contemporary" w:semiHidden="1" w:unhideWhenUsed="1"/>
+    <w:lsdException w:name="Table Elegant" w:semiHidden="1" w:unhideWhenUsed="1"/>
+    <w:lsdException w:name="Table Professional" w:semiHidden="1" w:unhideWhenUsed="1"/>
+    <w:lsdException w:name="Table Subtle 1" w:semiHidden="1" w:unhideWhenUsed="1"/>
+    <w:lsdException w:name="Table Subtle 2" w:semiHidden="1" w:unhideWhenUsed="1"/>
+    <w:lsdException w:name="Table Web 1" w:semiHidden="1" w:unhideWhenUsed="1"/>
+    <w:lsdException w:name="Table Web 2" w:semiHidden="1" w:unhideWhenUsed="1"/>
+    <w:lsdException w:name="Table Web 3" w:semiHidden="1" w:unhideWhenUsed="1"/>
+    <w:lsdException w:name="Balloon Text" w:semiHidden="1" w:unhideWhenUsed="1"/>
+    <w:lsdException w:name="Table Grid" w:uiPriority="59"/>
+    <w:lsdException w:name="Table Theme" w:semiHidden="1" w:unhideWhenUsed="1"/>
+    <w:lsdException w:name="Placeholder Text" w:semiHidden="1"/>
+    <w:lsdException w:name="No Spacing" w:uiPriority="1" w:qFormat="1"/>
+    <w:lsdException w:name="Light Shading" w:uiPriority="60"/>
+    <w:lsdException w:name="Light List" w:uiPriority="61"/>
+    <w:lsdException w:name="Light Grid" w:uiPriority="62"/>
+    <w:lsdException w:name="Medium Shading 1" w:uiPriority="63"/>
+    <w:lsdException w:name="Medium Shading 2" w:uiPriority="64"/>
+    <w:lsdException w:name="Medium List 1" w:uiPriority="65"/>
+    <w:lsdException w:name="Medium List 2" w:uiPriority="66"/>
+    <w:lsdException w:name="Medium Grid 1" w:uiPriority="67"/>
+    <w:lsdException w:name="Medium Grid 2" w:uiPriority="68"/>
+    <w:lsdException w:name="Medium Grid 3" w:uiPriority="69"/>
+    <w:lsdException w:name="Dark List" w:uiPriority="70"/>
+    <w:lsdException w:name="Colorful Shading" w:uiPriority="71"/>
+    <w:lsdException w:name="Colorful List" w:uiPriority="72"/>
+    <w:lsdException w:name="Colorful Grid" w:uiPriority="73"/>
+    <w:lsdException w:name="Light Shading Accent 1" w:uiPriority="60"/>
+    <w:lsdException w:name="Light List Accent 1" w:uiPriority="61"/>
+    <w:lsdException w:name="Light Grid Accent 1" w:uiPriority="62"/>
+    <w:lsdException w:name="Medium Shading 1 Accent 1" w:uiPriority="63"/>
+    <w:lsdException w:name="Medium Shading 2 Accent 1" w:uiPriority="64"/>
+    <w:lsdException w:name="Medium List 1 Accent 1" w:uiPriority="65"/>
+    <w:lsdException w:name="Revision" w:semiHidden="1"/>
+    <w:lsdException w:name="List Paragraph" w:uiPriority="34" w:qFormat="1"/>
+    <w:lsdException w:name="Quote" w:uiPriority="29" w:qFormat="1"/>
+    <w:lsdException w:name="Intense Quote" w:uiPriority="30" w:qFormat="1"/>
+    <w:lsdException w:name="Medium List 2 Accent 1" w:uiPriority="66"/>
+    <w:lsdException w:name="Medium Grid 1 Accent 1" w:uiPriority="67"/>
+    <w:lsdException w:name="Medium Grid 2 Accent 1" w:uiPriority="68"/>
+    <w:lsdException w:name="Medium Grid 3 Accent 1" w:uiPriority="69"/>
+    <w:lsdException w:name="Dark List Accent 1" w:uiPriority="70"/>
+    <w:lsdException w:name="Colorful Shading Accent 1" w:uiPriority="71"/>
+    <w:lsdException w:name="Colorful List Accent 1" w:uiPriority="72"/>
+    <w:lsdException w:name="Colorful Grid Accent 1" w:uiPriority="73"/>
+    <w:lsdException w:name="Light Shading Accent 2" w:uiPriority="60"/>
+    <w:lsdException w:name="Light List Accent 2" w:uiPriority="61"/>
+    <w:lsdException w:name="Light Grid Accent 2" w:uiPriority="62"/>
+    <w:lsdException w:name="Medium Shading 1 Accent 2" w:uiPriority="63"/>
+    <w:lsdException w:name="Medium Shading 2 Accent 2" w:uiPriority="64"/>
+    <w:lsdException w:name="Medium List 1 Accent 2" w:uiPriority="65"/>
+    <w:lsdException w:name="Medium List 2 Accent 2" w:uiPriority="66"/>
+    <w:lsdException w:name="Medium Grid 1 Accent 2" w:uiPriority="67"/>
+    <w:lsdException w:name="Medium Grid 2 Accent 2" w:uiPriority="68"/>
+    <w:lsdException w:name="Medium Grid 3 Accent 2" w:uiPriority="69"/>
+    <w:lsdException w:name="Dark List Accent 2" w:uiPriority="70"/>
+    <w:lsdException w:name="Colorful Shading Accent 2" w:uiPriority="71"/>
+    <w:lsdException w:name="Colorful List Accent 2" w:uiPriority="72"/>
+    <w:lsdException w:name="Colorful Grid Accent 2" w:uiPriority="73"/>
+    <w:lsdException w:name="Light Shading Accent 3" w:uiPriority="60"/>
+    <w:lsdException w:name="Light List Accent 3" w:uiPriority="61"/>
+    <w:lsdException w:name="Light Grid Accent 3" w:uiPriority="62"/>
+    <w:lsdException w:name="Medium Shading 1 Accent 3" w:uiPriority="63"/>
+    <w:lsdException w:name="Medium Shading 2 Accent 3" w:uiPriority="64"/>
+    <w:lsdException w:name="Medium List 1 Accent 3" w:uiPriority="65"/>
+    <w:lsdException w:name="Medium List 2 Accent 3" w:uiPriority="66"/>
+    <w:lsdException w:name="Medium Grid 1 Accent 3" w:uiPriority="67"/>
+    <w:lsdException w:name="Medium Grid 2 Accent 3" w:uiPriority="68"/>
+    <w:lsdException w:name="Medium Grid 3 Accent 3" w:uiPriority="69"/>
+    <w:lsdException w:name="Dark List Accent 3" w:uiPriority="70"/>
+    <w:lsdException w:name="Colorful Shading Accent 3" w:uiPriority="71"/>
+    <w:lsdException w:name="Colorful List Accent 3" w:uiPriority="72"/>
+    <w:lsdException w:name="Colorful Grid Accent 3" w:uiPriority="73"/>
+    <w:lsdException w:name="Light Shading Accent 4" w:uiPriority="60"/>
+    <w:lsdException w:name="Light List Accent 4" w:uiPriority="61"/>
+    <w:lsdException w:name="Light Grid Accent 4" w:uiPriority="62"/>
+    <w:lsdException w:name="Medium Shading 1 Accent 4" w:uiPriority="63"/>
+    <w:lsdException w:name="Medium Shading 2 Accent 4" w:uiPriority="64"/>
+    <w:lsdException w:name="Medium List 1 Accent 4" w:uiPriority="65"/>
+    <w:lsdException w:name="Medium List 2 Accent 4" w:uiPriority="66"/>
+    <w:lsdException w:name="Medium Grid 1 Accent 4" w:uiPriority="67"/>
+    <w:lsdException w:name="Medium Grid 2 Accent 4" w:uiPriority="68"/>
+    <w:lsdException w:name="Medium Grid 3 Accent 4" w:uiPriority="69"/>
+    <w:lsdException w:name="Dark List Accent 4" w:uiPriority="70"/>
+    <w:lsdException w:name="Colorful Shading Accent 4" w:uiPriority="71"/>
+    <w:lsdException w:name="Colorful List Accent 4" w:uiPriority="72"/>
+    <w:lsdException w:name="Colorful Grid Accent 4" w:uiPriority="73"/>
+    <w:lsdException w:name="Light Shading Accent 5" w:uiPriority="60"/>
+    <w:lsdException w:name="Light List Accent 5" w:uiPriority="61"/>
+    <w:lsdException w:name="Light Grid Accent 5" w:uiPriority="62"/>
+    <w:lsdException w:name="Medium Shading 1 Accent 5" w:uiPriority="63"/>
+    <w:lsdException w:name="Medium Shading 2 Accent 5" w:uiPriority="64"/>
+    <w:lsdException w:name="Medium List 1 Accent 5" w:uiPriority="65"/>
+    <w:lsdException w:name="Medium List 2 Accent 5" w:uiPriority="66"/>
+    <w:lsdException w:name="Medium Grid 1 Accent 5" w:uiPriority="67"/>
+    <w:lsdException w:name="Medium Grid 2 Accent 5" w:uiPriority="68"/>
+    <w:lsdException w:name="Medium Grid 3 Accent 5" w:uiPriority="69"/>
+    <w:lsdException w:name="Dark List Accent 5" w:uiPriority="70"/>
+    <w:lsdException w:name="Colorful Shading Accent 5" w:uiPriority="71"/>
+    <w:lsdException w:name="Colorful List Accent 5" w:uiPriority="72"/>
+    <w:lsdException w:name="Colorful Grid Accent 5" w:uiPriority="73"/>
+    <w:lsdException w:name="Light Shading Accent 6" w:uiPriority="60"/>
+    <w:lsdException w:name="Light List Accent 6" w:uiPriority="61"/>
+    <w:lsdException w:name="Light Grid Accent 6" w:uiPriority="62"/>
+    <w:lsdException w:name="Medium Shading 1 Accent 6" w:uiPriority="63"/>
+    <w:lsdException w:name="Medium Shading 2 Accent 6" w:uiPriority="64"/>
+    <w:lsdException w:name="Medium List 1 Accent 6" w:uiPriority="65"/>
+    <w:lsdException w:name="Medium List 2 Accent 6" w:uiPriority="66"/>
+    <w:lsdException w:name="Medium Grid 1 Accent 6" w:uiPriority="67"/>
+    <w:lsdException w:name="Medium Grid 2 Accent 6" w:uiPriority="68"/>
+    <w:lsdException w:name="Medium Grid 3 Accent 6" w:uiPriority="69"/>
+    <w:lsdException w:name="Dark List Accent 6" w:uiPriority="70"/>
+    <w:lsdException w:name="Colorful Shading Accent 6" w:uiPriority="71"/>
+    <w:lsdException w:name="Colorful List Accent 6" w:uiPriority="72"/>
+    <w:lsdException w:name="Colorful Grid Accent 6" w:uiPriority="73"/>
+    <w:lsdException w:name="Subtle Emphasis" w:uiPriority="19" w:qFormat="1"/>
+    <w:lsdException w:name="Intense Emphasis" w:uiPriority="21" w:qFormat="1"/>
+    <w:lsdException w:name="Subtle Reference" w:uiPriority="31" w:qFormat="1"/>
+    <w:lsdException w:name="Intense Reference" w:uiPriority="32" w:qFormat="1"/>
+    <w:lsdException w:name="Book Title" w:uiPriority="33" w:qFormat="1"/>
+    <w:lsdException w:name="Bibliography" w:semiHidden="1" w:uiPriority="37" w:unhideWhenUsed="1"/>
+    <w:lsdException w:name="TOC Heading" w:semiHidden="1" w:uiPriority="39" w:unhideWhenUsed="1" w:qFormat="1"/>
+    <w:lsdException w:name="Plain Table 5" w:semiHidden="1" w:unhideWhenUsed="1"/>
+    <w:lsdException w:name="Grid Table Light" w:semiHidden="1" w:unhideWhenUsed="1"/>
+    <w:lsdException w:name="Grid Table 1 Light" w:semiHidden="1" w:unhideWhenUsed="1"/>
+    <w:lsdException w:name="Grid Table 2" w:semiHidden="1" w:unhideWhenUsed="1"/>
+    <w:lsdException w:name="Grid Table 3" w:semiHidden="1" w:unhideWhenUsed="1"/>
+    <w:lsdException w:name="Grid Table 4" w:uiPriority="49"/>
+    <w:lsdException w:name="Grid Table 5 Dark" w:uiPriority="50"/>
+    <w:lsdException w:name="Grid Table 6 Colorful" w:uiPriority="51"/>
+    <w:lsdException w:name="Grid Table 7 Colorful" w:uiPriority="52"/>
+    <w:lsdException w:name="Grid Table 1 Light Accent 1" w:uiPriority="46"/>
+    <w:lsdException w:name="Grid Table 2 Accent 1" w:uiPriority="47"/>
+    <w:lsdException w:name="Grid Table 3 Accent 1" w:uiPriority="48"/>
+    <w:lsdException w:name="Grid Table 4 Accent 1" w:uiPriority="49"/>
+    <w:lsdException w:name="Grid Table 5 Dark Accent 1" w:uiPriority="50"/>
+    <w:lsdException w:name="Grid Table 6 Colorful Accent 1" w:uiPriority="51"/>
+    <w:lsdException w:name="Grid Table 7 Colorful Accent 1" w:uiPriority="52"/>
+    <w:lsdException w:name="Grid Table 1 Light Accent 2" w:uiPriority="46"/>
+    <w:lsdException w:name="Grid Table 2 Accent 2" w:uiPriority="47"/>
+    <w:lsdException w:name="Grid Table 3 Accent 2" w:uiPriority="48"/>
+    <w:lsdException w:name="Grid Table 4 Accent 2" w:uiPriority="49"/>
+    <w:lsdException w:name="Grid Table 5 Dark Accent 2" w:uiPriority="50"/>
+    <w:lsdException w:name="Grid Table 6 Colorful Accent 2" w:uiPriority="51"/>
+    <w:lsdException w:name="Grid Table 7 Colorful Accent 2" w:uiPriority="52"/>
+    <w:lsdException w:name="Grid Table 1 Light Accent 3" w:uiPriority="46"/>
+    <w:lsdException w:name="Grid Table 2 Accent 3" w:uiPriority="47"/>
+    <w:lsdException w:name="Grid Table 3 Accent 3" w:uiPriority="48"/>
+    <w:lsdException w:name="Grid Table 4 Accent 3" w:uiPriority="49"/>
+    <w:lsdException w:name="Grid Table 5 Dark Accent 3" w:uiPriority="50"/>
+    <w:lsdException w:name="Grid Table 6 Colorful Accent 3" w:uiPriority="51"/>
+    <w:lsdException w:name="Grid Table 7 Colorful Accent 3" w:uiPriority="52"/>
+    <w:lsdException w:name="Grid Table 1 Light Accent 4" w:uiPriority="46"/>
+    <w:lsdException w:name="Grid Table 2 Accent 4" w:uiPriority="47"/>
+    <w:lsdException w:name="Grid Table 3 Accent 4" w:uiPriority="48"/>
+    <w:lsdException w:name="Grid Table 4 Accent 4" w:uiPriority="49"/>
+    <w:lsdException w:name="Grid Table 5 Dark Accent 4" w:uiPriority="50"/>
+    <w:lsdException w:name="Grid Table 6 Colorful Accent 4" w:uiPriority="51"/>
+    <w:lsdException w:name="Grid Table 7 Colorful Accent 4" w:uiPriority="52"/>
+    <w:lsdException w:name="Grid Table 1 Light Accent 5" w:uiPriority="46"/>
+    <w:lsdException w:name="Grid Table 2 Accent 5" w:uiPriority="47"/>
+    <w:lsdException w:name="Grid Table 3 Accent 5" w:uiPriority="48"/>
+    <w:lsdException w:name="Grid Table 4 Accent 5" w:uiPriority="49"/>
+    <w:lsdException w:name="Grid Table 5 Dark Accent 5" w:uiPriority="50"/>
+    <w:lsdException w:name="Grid Table 6 Colorful Accent 5" w:uiPriority="51"/>
+    <w:lsdException w:name="Grid Table 7 Colorful Accent 5" w:uiPriority="52"/>
+    <w:lsdException w:name="Grid Table 1 Light Accent 6" w:uiPriority="46"/>
+    <w:lsdException w:name="Grid Table 2 Accent 6" w:uiPriority="47"/>
+    <w:lsdException w:name="Grid Table 3 Accent 6" w:uiPriority="48"/>
+    <w:lsdException w:name="Grid Table 4 Accent 6" w:uiPriority="49"/>
+    <w:lsdException w:name="Grid Table 5 Dark Accent 6" w:uiPriority="50"/>
+    <w:lsdException w:name="Grid Table 6 Colorful Accent 6" w:uiPriority="51"/>
+    <w:lsdException w:name="Grid Table 7 Colorful Accent 6" w:uiPriority="52"/>
+    <w:lsdException w:name="List Table 1 Light" w:uiPriority="46"/>
+    <w:lsdException w:name="List Table 2" w:uiPriority="47"/>
+    <w:lsdException w:name="List Table 3" w:uiPriority="48"/>
+    <w:lsdException w:name="List Table 4" w:uiPriority="49"/>
+    <w:lsdException w:name="List Table 5 Dark" w:uiPriority="50"/>
+    <w:lsdException w:name="List Table 6 Colorful" w:uiPriority="51"/>
+    <w:lsdException w:name="List Table 7 Colorful" w:uiPriority="52"/>
+    <w:lsdException w:name="List Table 1 Light Accent 1" w:uiPriority="46"/>
+    <w:lsdException w:name="List Table 2 Accent 1" w:uiPriority="47"/>
+    <w:lsdException w:name="List Table 3 Accent 1" w:uiPriority="48"/>
+    <w:lsdException w:name="List Table 4 Accent 1" w:uiPriority="49"/>
+    <w:lsdException w:name="List Table 5 Dark Accent 1" w:uiPriority="50"/>
+    <w:lsdException w:name="List Table 6 Colorful Accent 1" w:uiPriority="51"/>
+    <w:lsdException w:name="List Table 7 Colorful Accent 1" w:uiPriority="52"/>
+    <w:lsdException w:name="List Table 1 Light Accent 2" w:uiPriority="46"/>
+    <w:lsdException w:name="List Table 2 Accent 2" w:uiPriority="47"/>
+    <w:lsdException w:name="List Table 3 Accent 2" w:uiPriority="48"/>
+    <w:lsdException w:name="List Table 4 Accent 2" w:uiPriority="49"/>
+    <w:lsdException w:name="List Table 5 Dark Accent 2" w:uiPriority="50"/>
+    <w:lsdException w:name="List Table 6 Colorful Accent 2" w:uiPriority="51"/>
+    <w:lsdException w:name="List Table 7 Colorful Accent 2" w:uiPriority="52"/>
+    <w:lsdException w:name="List Table 1 Light Accent 3" w:uiPriority="46"/>
+    <w:lsdException w:name="List Table 2 Accent 3" w:uiPriority="47"/>
+    <w:lsdException w:name="List Table 3 Accent 3" w:uiPriority="48"/>
+    <w:lsdException w:name="List Table 4 Accent 3" w:uiPriority="49"/>
+    <w:lsdException w:name="List Table 5 Dark Accent 3" w:uiPriority="50"/>
+    <w:lsdException w:name="List Table 6 Colorful Accent 3" w:uiPriority="51"/>
+    <w:lsdException w:name="List Table 7 Colorful Accent 3" w:uiPriority="52"/>
+    <w:lsdException w:name="List Table 1 Light Accent 4" w:uiPriority="46"/>
+    <w:lsdException w:name="List Table 2 Accent 4" w:uiPriority="47"/>
+    <w:lsdException w:name="List Table 3 Accent 4" w:uiPriority="48"/>
+    <w:lsdException w:name="List Table 4 Accent 4" w:uiPriority="49"/>
+    <w:lsdException w:name="List Table 5 Dark Accent 4" w:uiPriority="50"/>
+    <w:lsdException w:name="List Table 6 Colorful Accent 4" w:uiPriority="51"/>
+    <w:lsdException w:name="List Table 7 Colorful Accent 4" w:uiPriority="52"/>
+    <w:lsdException w:name="List Table 1 Light Accent 5" w:uiPriority="46"/>
+    <w:lsdException w:name="List Table 2 Accent 5" w:uiPriority="47"/>
+    <w:lsdException w:name="List Table 3 Accent 5" w:uiPriority="48"/>
+    <w:lsdException w:name="List Table 4 Accent 5" w:uiPriority="49"/>
+    <w:lsdException w:name="List Table 5 Dark Accent 5" w:uiPriority="50"/>
+    <w:lsdException w:name="List Table 6 Colorful Accent 5" w:uiPriority="51"/>
+    <w:lsdException w:name="List Table 7 Colorful Accent 5" w:uiPriority="52"/>
+    <w:lsdException w:name="List Table 1 Light Accent 6" w:uiPriority="46"/>
+    <w:lsdException w:name="List Table 2 Accent 6" w:uiPriority="47"/>
+    <w:lsdException w:name="List Table 3 Accent 6" w:uiPriority="48"/>
+    <w:lsdException w:name="List Table 4 Accent 6" w:uiPriority="49"/>
+    <w:lsdException w:name="List Table 5 Dark Accent 6" w:uiPriority="50"/>
+    <w:lsdException w:name="List Table 6 Colorful Accent 6" w:uiPriority="51"/>
+    <w:lsdException w:name="List Table 7 Colorful Accent 6" w:uiPriority="52"/>
+    <w:lsdException w:name="Mention" w:semiHidden="1" w:unhideWhenUsed="1"/>
+    <w:lsdException w:name="Smart Hyperlink" w:semiHidden="1" w:unhideWhenUsed="1"/>
+    <w:lsdException w:name="Hashtag" w:semiHidden="1" w:unhideWhenUsed="1"/>
+    <w:lsdException w:name="Unresolved Mention" w:semiHidden="1" w:unhideWhenUsed="1"/>
+    <w:lsdException w:name="Smart Link" w:semiHidden="1" w:unhideWhenUsed="1"/>
   </w:latentStyles>
   <w:style w:type="paragraph" w:default="1" w:styleId="Normal">
     <w:name w:val="Normal"/>
@@ -1796,7 +1952,7 @@
     <w:uiPriority w:val="99"/>
     <w:rsid w:val="00160B40"/>
   </w:style>
-  <w:style w:type="character" w:styleId="Marquenotebasdepage">
+  <w:style w:type="character" w:styleId="Appelnotedebasdep">
     <w:name w:val="footnote reference"/>
     <w:basedOn w:val="Policepardfaut"/>
     <w:uiPriority w:val="99"/>
@@ -1806,253 +1962,27 @@
       <w:vertAlign w:val="superscript"/>
     </w:rPr>
   </w:style>
-</w:styles>
-</file>
-
-<file path=word/stylesWithEffects.xml><?xml version="1.0" encoding="utf-8"?>
-<w:styles xmlns:wpc="http://schemas.microsoft.com/office/word/2010/wordprocessingCanvas" xmlns:mo="http://schemas.microsoft.com/office/mac/office/2008/main" xmlns:mc="http://schemas.openxmlformats.org/markup-compatibility/2006" xmlns:mv="urn:schemas-microsoft-com:mac:vml" xmlns:o="urn:schemas-microsoft-com:office:office" xmlns:r="http://schemas.openxmlformats.org/officeDocument/2006/relationships" xmlns:m="http://schemas.openxmlformats.org/officeDocument/2006/math" xmlns:v="urn:schemas-microsoft-com:vml" xmlns:wp14="http://schemas.microsoft.com/office/word/2010/wordprocessingDrawing" xmlns:wp="http://schemas.openxmlformats.org/drawingml/2006/wordprocessingDrawing" xmlns:w10="urn:schemas-microsoft-com:office:word" xmlns:w="http://schemas.openxmlformats.org/wordprocessingml/2006/main" xmlns:w14="http://schemas.microsoft.com/office/word/2010/wordml" xmlns:wpg="http://schemas.microsoft.com/office/word/2010/wordprocessingGroup" xmlns:wpi="http://schemas.microsoft.com/office/word/2010/wordprocessingInk" xmlns:wne="http://schemas.microsoft.com/office/word/2006/wordml" xmlns:wps="http://schemas.microsoft.com/office/word/2010/wordprocessingShape" mc:Ignorable="w14 wp14">
-  <w:docDefaults>
-    <w:rPrDefault>
-      <w:rPr>
-        <w:rFonts w:asciiTheme="minorHAnsi" w:eastAsiaTheme="minorEastAsia" w:hAnsiTheme="minorHAnsi" w:cstheme="minorBidi"/>
-        <w:sz w:val="24"/>
-        <w:szCs w:val="24"/>
-        <w:lang w:val="fr-CA" w:eastAsia="fr-FR" w:bidi="ar-SA"/>
-      </w:rPr>
-    </w:rPrDefault>
-    <w:pPrDefault/>
-  </w:docDefaults>
-  <w:latentStyles w:defLockedState="0" w:defUIPriority="99" w:defSemiHidden="1" w:defUnhideWhenUsed="1" w:defQFormat="0" w:count="276">
-    <w:lsdException w:name="Normal" w:semiHidden="0" w:uiPriority="0" w:unhideWhenUsed="0" w:qFormat="1"/>
-    <w:lsdException w:name="heading 1" w:semiHidden="0" w:uiPriority="9" w:unhideWhenUsed="0" w:qFormat="1"/>
-    <w:lsdException w:name="heading 2" w:uiPriority="9" w:qFormat="1"/>
-    <w:lsdException w:name="heading 3" w:uiPriority="9" w:qFormat="1"/>
-    <w:lsdException w:name="heading 4" w:uiPriority="9" w:qFormat="1"/>
-    <w:lsdException w:name="heading 5" w:uiPriority="9" w:qFormat="1"/>
-    <w:lsdException w:name="heading 6" w:uiPriority="9" w:qFormat="1"/>
-    <w:lsdException w:name="heading 7" w:uiPriority="9" w:qFormat="1"/>
-    <w:lsdException w:name="heading 8" w:uiPriority="9" w:qFormat="1"/>
-    <w:lsdException w:name="heading 9" w:uiPriority="9" w:qFormat="1"/>
-    <w:lsdException w:name="toc 1" w:uiPriority="39"/>
-    <w:lsdException w:name="toc 2" w:uiPriority="39"/>
-    <w:lsdException w:name="toc 3" w:uiPriority="39"/>
-    <w:lsdException w:name="toc 4" w:uiPriority="39"/>
-    <w:lsdException w:name="toc 5" w:uiPriority="39"/>
-    <w:lsdException w:name="toc 6" w:uiPriority="39"/>
-    <w:lsdException w:name="toc 7" w:uiPriority="39"/>
-    <w:lsdException w:name="toc 8" w:uiPriority="39"/>
-    <w:lsdException w:name="toc 9" w:uiPriority="39"/>
-    <w:lsdException w:name="caption" w:uiPriority="35" w:qFormat="1"/>
-    <w:lsdException w:name="Title" w:semiHidden="0" w:uiPriority="10" w:unhideWhenUsed="0" w:qFormat="1"/>
-    <w:lsdException w:name="Default Paragraph Font" w:uiPriority="1"/>
-    <w:lsdException w:name="Subtitle" w:semiHidden="0" w:uiPriority="11" w:unhideWhenUsed="0" w:qFormat="1"/>
-    <w:lsdException w:name="Strong" w:semiHidden="0" w:uiPriority="22" w:unhideWhenUsed="0" w:qFormat="1"/>
-    <w:lsdException w:name="Emphasis" w:semiHidden="0" w:uiPriority="20" w:unhideWhenUsed="0" w:qFormat="1"/>
-    <w:lsdException w:name="Table Grid" w:semiHidden="0" w:uiPriority="59" w:unhideWhenUsed="0"/>
-    <w:lsdException w:name="Placeholder Text" w:unhideWhenUsed="0"/>
-    <w:lsdException w:name="No Spacing" w:semiHidden="0" w:uiPriority="1" w:unhideWhenUsed="0" w:qFormat="1"/>
-    <w:lsdException w:name="Light Shading" w:semiHidden="0" w:uiPriority="60" w:unhideWhenUsed="0"/>
-    <w:lsdException w:name="Light List" w:semiHidden="0" w:uiPriority="61" w:unhideWhenUsed="0"/>
-    <w:lsdException w:name="Light Grid" w:semiHidden="0" w:uiPriority="62" w:unhideWhenUsed="0"/>
-    <w:lsdException w:name="Medium Shading 1" w:semiHidden="0" w:uiPriority="63" w:unhideWhenUsed="0"/>
-    <w:lsdException w:name="Medium Shading 2" w:semiHidden="0" w:uiPriority="64" w:unhideWhenUsed="0"/>
-    <w:lsdException w:name="Medium List 1" w:semiHidden="0" w:uiPriority="65" w:unhideWhenUsed="0"/>
-    <w:lsdException w:name="Medium List 2" w:semiHidden="0" w:uiPriority="66" w:unhideWhenUsed="0"/>
-    <w:lsdException w:name="Medium Grid 1" w:semiHidden="0" w:uiPriority="67" w:unhideWhenUsed="0"/>
-    <w:lsdException w:name="Medium Grid 2" w:semiHidden="0" w:uiPriority="68" w:unhideWhenUsed="0"/>
-    <w:lsdException w:name="Medium Grid 3" w:semiHidden="0" w:uiPriority="69" w:unhideWhenUsed="0"/>
-    <w:lsdException w:name="Dark List" w:semiHidden="0" w:uiPriority="70" w:unhideWhenUsed="0"/>
-    <w:lsdException w:name="Colorful Shading" w:semiHidden="0" w:uiPriority="71" w:unhideWhenUsed="0"/>
-    <w:lsdException w:name="Colorful List" w:semiHidden="0" w:uiPriority="72" w:unhideWhenUsed="0"/>
-    <w:lsdException w:name="Colorful Grid" w:semiHidden="0" w:uiPriority="73" w:unhideWhenUsed="0"/>
-    <w:lsdException w:name="Light Shading Accent 1" w:semiHidden="0" w:uiPriority="60" w:unhideWhenUsed="0"/>
-    <w:lsdException w:name="Light List Accent 1" w:semiHidden="0" w:uiPriority="61" w:unhideWhenUsed="0"/>
-    <w:lsdException w:name="Light Grid Accent 1" w:semiHidden="0" w:uiPriority="62" w:unhideWhenUsed="0"/>
-    <w:lsdException w:name="Medium Shading 1 Accent 1" w:semiHidden="0" w:uiPriority="63" w:unhideWhenUsed="0"/>
-    <w:lsdException w:name="Medium Shading 2 Accent 1" w:semiHidden="0" w:uiPriority="64" w:unhideWhenUsed="0"/>
-    <w:lsdException w:name="Medium List 1 Accent 1" w:semiHidden="0" w:uiPriority="65" w:unhideWhenUsed="0"/>
-    <w:lsdException w:name="Revision" w:unhideWhenUsed="0"/>
-    <w:lsdException w:name="List Paragraph" w:semiHidden="0" w:uiPriority="34" w:unhideWhenUsed="0" w:qFormat="1"/>
-    <w:lsdException w:name="Quote" w:semiHidden="0" w:uiPriority="29" w:unhideWhenUsed="0" w:qFormat="1"/>
-    <w:lsdException w:name="Intense Quote" w:semiHidden="0" w:uiPriority="30" w:unhideWhenUsed="0" w:qFormat="1"/>
-    <w:lsdException w:name="Medium List 2 Accent 1" w:semiHidden="0" w:uiPriority="66" w:unhideWhenUsed="0"/>
-    <w:lsdException w:name="Medium Grid 1 Accent 1" w:semiHidden="0" w:uiPriority="67" w:unhideWhenUsed="0"/>
-    <w:lsdException w:name="Medium Grid 2 Accent 1" w:semiHidden="0" w:uiPriority="68" w:unhideWhenUsed="0"/>
-    <w:lsdException w:name="Medium Grid 3 Accent 1" w:semiHidden="0" w:uiPriority="69" w:unhideWhenUsed="0"/>
-    <w:lsdException w:name="Dark List Accent 1" w:semiHidden="0" w:uiPriority="70" w:unhideWhenUsed="0"/>
-    <w:lsdException w:name="Colorful Shading Accent 1" w:semiHidden="0" w:uiPriority="71" w:unhideWhenUsed="0"/>
-    <w:lsdException w:name="Colorful List Accent 1" w:semiHidden="0" w:uiPriority="72" w:unhideWhenUsed="0"/>
-    <w:lsdException w:name="Colorful Grid Accent 1" w:semiHidden="0" w:uiPriority="73" w:unhideWhenUsed="0"/>
-    <w:lsdException w:name="Light Shading Accent 2" w:semiHidden="0" w:uiPriority="60" w:unhideWhenUsed="0"/>
-    <w:lsdException w:name="Light List Accent 2" w:semiHidden="0" w:uiPriority="61" w:unhideWhenUsed="0"/>
-    <w:lsdException w:name="Light Grid Accent 2" w:semiHidden="0" w:uiPriority="62" w:unhideWhenUsed="0"/>
-    <w:lsdException w:name="Medium Shading 1 Accent 2" w:semiHidden="0" w:uiPriority="63" w:unhideWhenUsed="0"/>
-    <w:lsdException w:name="Medium Shading 2 Accent 2" w:semiHidden="0" w:uiPriority="64" w:unhideWhenUsed="0"/>
-    <w:lsdException w:name="Medium List 1 Accent 2" w:semiHidden="0" w:uiPriority="65" w:unhideWhenUsed="0"/>
-    <w:lsdException w:name="Medium List 2 Accent 2" w:semiHidden="0" w:uiPriority="66" w:unhideWhenUsed="0"/>
-    <w:lsdException w:name="Medium Grid 1 Accent 2" w:semiHidden="0" w:uiPriority="67" w:unhideWhenUsed="0"/>
-    <w:lsdException w:name="Medium Grid 2 Accent 2" w:semiHidden="0" w:uiPriority="68" w:unhideWhenUsed="0"/>
-    <w:lsdException w:name="Medium Grid 3 Accent 2" w:semiHidden="0" w:uiPriority="69" w:unhideWhenUsed="0"/>
-    <w:lsdException w:name="Dark List Accent 2" w:semiHidden="0" w:uiPriority="70" w:unhideWhenUsed="0"/>
-    <w:lsdException w:name="Colorful Shading Accent 2" w:semiHidden="0" w:uiPriority="71" w:unhideWhenUsed="0"/>
-    <w:lsdException w:name="Colorful List Accent 2" w:semiHidden="0" w:uiPriority="72" w:unhideWhenUsed="0"/>
-    <w:lsdException w:name="Colorful Grid Accent 2" w:semiHidden="0" w:uiPriority="73" w:unhideWhenUsed="0"/>
-    <w:lsdException w:name="Light Shading Accent 3" w:semiHidden="0" w:uiPriority="60" w:unhideWhenUsed="0"/>
-    <w:lsdException w:name="Light List Accent 3" w:semiHidden="0" w:uiPriority="61" w:unhideWhenUsed="0"/>
-    <w:lsdException w:name="Light Grid Accent 3" w:semiHidden="0" w:uiPriority="62" w:unhideWhenUsed="0"/>
-    <w:lsdException w:name="Medium Shading 1 Accent 3" w:semiHidden="0" w:uiPriority="63" w:unhideWhenUsed="0"/>
-    <w:lsdException w:name="Medium Shading 2 Accent 3" w:semiHidden="0" w:uiPriority="64" w:unhideWhenUsed="0"/>
-    <w:lsdException w:name="Medium List 1 Accent 3" w:semiHidden="0" w:uiPriority="65" w:unhideWhenUsed="0"/>
-    <w:lsdException w:name="Medium List 2 Accent 3" w:semiHidden="0" w:uiPriority="66" w:unhideWhenUsed="0"/>
-    <w:lsdException w:name="Medium Grid 1 Accent 3" w:semiHidden="0" w:uiPriority="67" w:unhideWhenUsed="0"/>
-    <w:lsdException w:name="Medium Grid 2 Accent 3" w:semiHidden="0" w:uiPriority="68" w:unhideWhenUsed="0"/>
-    <w:lsdException w:name="Medium Grid 3 Accent 3" w:semiHidden="0" w:uiPriority="69" w:unhideWhenUsed="0"/>
-    <w:lsdException w:name="Dark List Accent 3" w:semiHidden="0" w:uiPriority="70" w:unhideWhenUsed="0"/>
-    <w:lsdException w:name="Colorful Shading Accent 3" w:semiHidden="0" w:uiPriority="71" w:unhideWhenUsed="0"/>
-    <w:lsdException w:name="Colorful List Accent 3" w:semiHidden="0" w:uiPriority="72" w:unhideWhenUsed="0"/>
-    <w:lsdException w:name="Colorful Grid Accent 3" w:semiHidden="0" w:uiPriority="73" w:unhideWhenUsed="0"/>
-    <w:lsdException w:name="Light Shading Accent 4" w:semiHidden="0" w:uiPriority="60" w:unhideWhenUsed="0"/>
-    <w:lsdException w:name="Light List Accent 4" w:semiHidden="0" w:uiPriority="61" w:unhideWhenUsed="0"/>
-    <w:lsdException w:name="Light Grid Accent 4" w:semiHidden="0" w:uiPriority="62" w:unhideWhenUsed="0"/>
-    <w:lsdException w:name="Medium Shading 1 Accent 4" w:semiHidden="0" w:uiPriority="63" w:unhideWhenUsed="0"/>
-    <w:lsdException w:name="Medium Shading 2 Accent 4" w:semiHidden="0" w:uiPriority="64" w:unhideWhenUsed="0"/>
-    <w:lsdException w:name="Medium List 1 Accent 4" w:semiHidden="0" w:uiPriority="65" w:unhideWhenUsed="0"/>
-    <w:lsdException w:name="Medium List 2 Accent 4" w:semiHidden="0" w:uiPriority="66" w:unhideWhenUsed="0"/>
-    <w:lsdException w:name="Medium Grid 1 Accent 4" w:semiHidden="0" w:uiPriority="67" w:unhideWhenUsed="0"/>
-    <w:lsdException w:name="Medium Grid 2 Accent 4" w:semiHidden="0" w:uiPriority="68" w:unhideWhenUsed="0"/>
-    <w:lsdException w:name="Medium Grid 3 Accent 4" w:semiHidden="0" w:uiPriority="69" w:unhideWhenUsed="0"/>
-    <w:lsdException w:name="Dark List Accent 4" w:semiHidden="0" w:uiPriority="70" w:unhideWhenUsed="0"/>
-    <w:lsdException w:name="Colorful Shading Accent 4" w:semiHidden="0" w:uiPriority="71" w:unhideWhenUsed="0"/>
-    <w:lsdException w:name="Colorful List Accent 4" w:semiHidden="0" w:uiPriority="72" w:unhideWhenUsed="0"/>
-    <w:lsdException w:name="Colorful Grid Accent 4" w:semiHidden="0" w:uiPriority="73" w:unhideWhenUsed="0"/>
-    <w:lsdException w:name="Light Shading Accent 5" w:semiHidden="0" w:uiPriority="60" w:unhideWhenUsed="0"/>
-    <w:lsdException w:name="Light List Accent 5" w:semiHidden="0" w:uiPriority="61" w:unhideWhenUsed="0"/>
-    <w:lsdException w:name="Light Grid Accent 5" w:semiHidden="0" w:uiPriority="62" w:unhideWhenUsed="0"/>
-    <w:lsdException w:name="Medium Shading 1 Accent 5" w:semiHidden="0" w:uiPriority="63" w:unhideWhenUsed="0"/>
-    <w:lsdException w:name="Medium Shading 2 Accent 5" w:semiHidden="0" w:uiPriority="64" w:unhideWhenUsed="0"/>
-    <w:lsdException w:name="Medium List 1 Accent 5" w:semiHidden="0" w:uiPriority="65" w:unhideWhenUsed="0"/>
-    <w:lsdException w:name="Medium List 2 Accent 5" w:semiHidden="0" w:uiPriority="66" w:unhideWhenUsed="0"/>
-    <w:lsdException w:name="Medium Grid 1 Accent 5" w:semiHidden="0" w:uiPriority="67" w:unhideWhenUsed="0"/>
-    <w:lsdException w:name="Medium Grid 2 Accent 5" w:semiHidden="0" w:uiPriority="68" w:unhideWhenUsed="0"/>
-    <w:lsdException w:name="Medium Grid 3 Accent 5" w:semiHidden="0" w:uiPriority="69" w:unhideWhenUsed="0"/>
-    <w:lsdException w:name="Dark List Accent 5" w:semiHidden="0" w:uiPriority="70" w:unhideWhenUsed="0"/>
-    <w:lsdException w:name="Colorful Shading Accent 5" w:semiHidden="0" w:uiPriority="71" w:unhideWhenUsed="0"/>
-    <w:lsdException w:name="Colorful List Accent 5" w:semiHidden="0" w:uiPriority="72" w:unhideWhenUsed="0"/>
-    <w:lsdException w:name="Colorful Grid Accent 5" w:semiHidden="0" w:uiPriority="73" w:unhideWhenUsed="0"/>
-    <w:lsdException w:name="Light Shading Accent 6" w:semiHidden="0" w:uiPriority="60" w:unhideWhenUsed="0"/>
-    <w:lsdException w:name="Light List Accent 6" w:semiHidden="0" w:uiPriority="61" w:unhideWhenUsed="0"/>
-    <w:lsdException w:name="Light Grid Accent 6" w:semiHidden="0" w:uiPriority="62" w:unhideWhenUsed="0"/>
-    <w:lsdException w:name="Medium Shading 1 Accent 6" w:semiHidden="0" w:uiPriority="63" w:unhideWhenUsed="0"/>
-    <w:lsdException w:name="Medium Shading 2 Accent 6" w:semiHidden="0" w:uiPriority="64" w:unhideWhenUsed="0"/>
-    <w:lsdException w:name="Medium List 1 Accent 6" w:semiHidden="0" w:uiPriority="65" w:unhideWhenUsed="0"/>
-    <w:lsdException w:name="Medium List 2 Accent 6" w:semiHidden="0" w:uiPriority="66" w:unhideWhenUsed="0"/>
-    <w:lsdException w:name="Medium Grid 1 Accent 6" w:semiHidden="0" w:uiPriority="67" w:unhideWhenUsed="0"/>
-    <w:lsdException w:name="Medium Grid 2 Accent 6" w:semiHidden="0" w:uiPriority="68" w:unhideWhenUsed="0"/>
-    <w:lsdException w:name="Medium Grid 3 Accent 6" w:semiHidden="0" w:uiPriority="69" w:unhideWhenUsed="0"/>
-    <w:lsdException w:name="Dark List Accent 6" w:semiHidden="0" w:uiPriority="70" w:unhideWhenUsed="0"/>
-    <w:lsdException w:name="Colorful Shading Accent 6" w:semiHidden="0" w:uiPriority="71" w:unhideWhenUsed="0"/>
-    <w:lsdException w:name="Colorful List Accent 6" w:semiHidden="0" w:uiPriority="72" w:unhideWhenUsed="0"/>
-    <w:lsdException w:name="Colorful Grid Accent 6" w:semiHidden="0" w:uiPriority="73" w:unhideWhenUsed="0"/>
-    <w:lsdException w:name="Subtle Emphasis" w:semiHidden="0" w:uiPriority="19" w:unhideWhenUsed="0" w:qFormat="1"/>
-    <w:lsdException w:name="Intense Emphasis" w:semiHidden="0" w:uiPriority="21" w:unhideWhenUsed="0" w:qFormat="1"/>
-    <w:lsdException w:name="Subtle Reference" w:semiHidden="0" w:uiPriority="31" w:unhideWhenUsed="0" w:qFormat="1"/>
-    <w:lsdException w:name="Intense Reference" w:semiHidden="0" w:uiPriority="32" w:unhideWhenUsed="0" w:qFormat="1"/>
-    <w:lsdException w:name="Book Title" w:semiHidden="0" w:uiPriority="33" w:unhideWhenUsed="0" w:qFormat="1"/>
-    <w:lsdException w:name="Bibliography" w:uiPriority="37"/>
-    <w:lsdException w:name="TOC Heading" w:uiPriority="39" w:qFormat="1"/>
-  </w:latentStyles>
-  <w:style w:type="paragraph" w:default="1" w:styleId="Normal">
-    <w:name w:val="Normal"/>
-    <w:qFormat/>
-  </w:style>
-  <w:style w:type="paragraph" w:styleId="Titre1">
-    <w:name w:val="heading 1"/>
-    <w:basedOn w:val="Normal"/>
-    <w:next w:val="Normal"/>
-    <w:link w:val="Titre1Car"/>
-    <w:uiPriority w:val="9"/>
-    <w:qFormat/>
-    <w:rsid w:val="00FF377A"/>
-    <w:pPr>
-      <w:keepNext/>
-      <w:keepLines/>
-      <w:spacing w:before="480"/>
-      <w:outlineLvl w:val="0"/>
-    </w:pPr>
+  <w:style w:type="character" w:styleId="Lienhypertexte">
+    <w:name w:val="Hyperlink"/>
+    <w:basedOn w:val="Policepardfaut"/>
+    <w:uiPriority w:val="99"/>
+    <w:unhideWhenUsed/>
+    <w:rsid w:val="0038589A"/>
     <w:rPr>
-      <w:rFonts w:asciiTheme="majorHAnsi" w:eastAsiaTheme="majorEastAsia" w:hAnsiTheme="majorHAnsi" w:cstheme="majorBidi"/>
-      <w:b/>
-      <w:bCs/>
-      <w:color w:val="345A8A" w:themeColor="accent1" w:themeShade="B5"/>
-      <w:sz w:val="32"/>
-      <w:szCs w:val="32"/>
+      <w:color w:val="0000FF" w:themeColor="hyperlink"/>
+      <w:u w:val="single"/>
     </w:rPr>
   </w:style>
-  <w:style w:type="character" w:default="1" w:styleId="Policepardfaut">
-    <w:name w:val="Default Paragraph Font"/>
-    <w:uiPriority w:val="1"/>
-    <w:semiHidden/>
-    <w:unhideWhenUsed/>
-  </w:style>
-  <w:style w:type="table" w:default="1" w:styleId="TableauNormal">
-    <w:name w:val="Normal Table"/>
+  <w:style w:type="character" w:styleId="Mentionnonrsolue">
+    <w:name w:val="Unresolved Mention"/>
+    <w:basedOn w:val="Policepardfaut"/>
     <w:uiPriority w:val="99"/>
     <w:semiHidden/>
     <w:unhideWhenUsed/>
-    <w:tblPr>
-      <w:tblInd w:w="0" w:type="dxa"/>
-      <w:tblCellMar>
-        <w:top w:w="0" w:type="dxa"/>
-        <w:left w:w="108" w:type="dxa"/>
-        <w:bottom w:w="0" w:type="dxa"/>
-        <w:right w:w="108" w:type="dxa"/>
-      </w:tblCellMar>
-    </w:tblPr>
-  </w:style>
-  <w:style w:type="numbering" w:default="1" w:styleId="Aucuneliste">
-    <w:name w:val="No List"/>
-    <w:uiPriority w:val="99"/>
-    <w:semiHidden/>
-    <w:unhideWhenUsed/>
-  </w:style>
-  <w:style w:type="character" w:customStyle="1" w:styleId="Titre1Car">
-    <w:name w:val="Titre 1 Car"/>
-    <w:basedOn w:val="Policepardfaut"/>
-    <w:link w:val="Titre1"/>
-    <w:uiPriority w:val="9"/>
-    <w:rsid w:val="00FF377A"/>
+    <w:rsid w:val="0038589A"/>
     <w:rPr>
-      <w:rFonts w:asciiTheme="majorHAnsi" w:eastAsiaTheme="majorEastAsia" w:hAnsiTheme="majorHAnsi" w:cstheme="majorBidi"/>
-      <w:b/>
-      <w:bCs/>
-      <w:color w:val="345A8A" w:themeColor="accent1" w:themeShade="B5"/>
-      <w:sz w:val="32"/>
-      <w:szCs w:val="32"/>
-    </w:rPr>
-  </w:style>
-  <w:style w:type="paragraph" w:styleId="Notedebasdepage">
-    <w:name w:val="footnote text"/>
-    <w:basedOn w:val="Normal"/>
-    <w:link w:val="NotedebasdepageCar"/>
-    <w:uiPriority w:val="99"/>
-    <w:unhideWhenUsed/>
-    <w:rsid w:val="00160B40"/>
-  </w:style>
-  <w:style w:type="character" w:customStyle="1" w:styleId="NotedebasdepageCar">
-    <w:name w:val="Note de bas de page Car"/>
-    <w:basedOn w:val="Policepardfaut"/>
-    <w:link w:val="Notedebasdepage"/>
-    <w:uiPriority w:val="99"/>
-    <w:rsid w:val="00160B40"/>
-  </w:style>
-  <w:style w:type="character" w:styleId="Marquenotebasdepage">
-    <w:name w:val="footnote reference"/>
-    <w:basedOn w:val="Policepardfaut"/>
-    <w:uiPriority w:val="99"/>
-    <w:unhideWhenUsed/>
-    <w:rsid w:val="00160B40"/>
-    <w:rPr>
-      <w:vertAlign w:val="superscript"/>
+      <w:color w:val="605E5C"/>
+      <w:shd w:val="clear" w:color="auto" w:fill="E1DFDD"/>
     </w:rPr>
   </w:style>
 </w:styles>
@@ -2383,7 +2313,7 @@
 </file>
 
 <file path=customXml/itemProps1.xml><?xml version="1.0" encoding="utf-8"?>
-<ds:datastoreItem xmlns:ds="http://schemas.openxmlformats.org/officeDocument/2006/customXml" ds:itemID="{A2E9C693-D32C-604A-9CA4-A502D25840C3}">
+<ds:datastoreItem xmlns:ds="http://schemas.openxmlformats.org/officeDocument/2006/customXml" ds:itemID="{F1EFA6D6-9A80-455B-AD54-5DFE3D9E8850}">
   <ds:schemaRefs>
     <ds:schemaRef ds:uri="http://schemas.openxmlformats.org/officeDocument/2006/bibliography"/>
   </ds:schemaRefs>

</xml_diff>